<commit_message>
Titipan untuk Upload Revisi
</commit_message>
<xml_diff>
--- a/1208605087/proposal_1208605087.docx
+++ b/1208605087/proposal_1208605087.docx
@@ -13,6 +13,8 @@
           <w:szCs w:val="24"/>
         </w:rPr>
       </w:pPr>
+      <w:bookmarkStart w:id="0" w:name="_GoBack"/>
+      <w:bookmarkEnd w:id="0"/>
       <w:r>
         <w:rPr>
           <w:rFonts w:ascii="Times New Roman" w:hAnsi="Times New Roman" w:cs="Times New Roman"/>
@@ -64,7 +66,7 @@
           <w:sz w:val="24"/>
           <w:szCs w:val="24"/>
         </w:rPr>
-        <w:t>PENERAPAN NFC</w:t>
+        <w:t xml:space="preserve">PENERAPAN </w:t>
       </w:r>
       <w:r>
         <w:rPr>
@@ -176,6 +178,7 @@
         <w:rPr>
           <w:rFonts w:ascii="Times New Roman" w:hAnsi="Times New Roman" w:cs="Times New Roman"/>
           <w:noProof/>
+          <w:lang w:val="id-ID" w:eastAsia="id-ID"/>
         </w:rPr>
         <w:drawing>
           <wp:anchor distT="0" distB="0" distL="114300" distR="114300" simplePos="0" relativeHeight="251659264" behindDoc="1" locked="0" layoutInCell="1" allowOverlap="1" wp14:anchorId="49DE4672" wp14:editId="6F41510A">
@@ -558,7 +561,7 @@
           <w:szCs w:val="28"/>
         </w:rPr>
       </w:pPr>
-      <w:bookmarkStart w:id="0" w:name="_Toc407169699"/>
+      <w:bookmarkStart w:id="1" w:name="_Toc407169699"/>
       <w:r>
         <w:rPr>
           <w:rFonts w:ascii="Times New Roman" w:hAnsi="Times New Roman" w:cs="Times New Roman"/>
@@ -570,7 +573,7 @@
         <w:lastRenderedPageBreak/>
         <w:t>DAFTAR ISI</w:t>
       </w:r>
-      <w:bookmarkEnd w:id="0"/>
+      <w:bookmarkEnd w:id="1"/>
     </w:p>
     <w:sdt>
       <w:sdtPr>
@@ -2913,7 +2916,7 @@
           <w:szCs w:val="28"/>
         </w:rPr>
       </w:pPr>
-      <w:bookmarkStart w:id="1" w:name="_Toc407169700"/>
+      <w:bookmarkStart w:id="2" w:name="_Toc407169700"/>
       <w:r>
         <w:rPr>
           <w:rFonts w:ascii="Times New Roman" w:hAnsi="Times New Roman" w:cs="Times New Roman"/>
@@ -2925,7 +2928,7 @@
         <w:lastRenderedPageBreak/>
         <w:t>DAFTAR TABEL</w:t>
       </w:r>
-      <w:bookmarkEnd w:id="1"/>
+      <w:bookmarkEnd w:id="2"/>
     </w:p>
     <w:p>
       <w:pPr>
@@ -3050,7 +3053,7 @@
           <w:lang w:val="id-ID"/>
         </w:rPr>
       </w:pPr>
-      <w:bookmarkStart w:id="2" w:name="_Toc407169701"/>
+      <w:bookmarkStart w:id="3" w:name="_Toc407169701"/>
       <w:r>
         <w:rPr>
           <w:rFonts w:ascii="Times New Roman" w:hAnsi="Times New Roman" w:cs="Times New Roman"/>
@@ -3063,7 +3066,7 @@
         <w:lastRenderedPageBreak/>
         <w:t>KATA PENGANTAR</w:t>
       </w:r>
-      <w:bookmarkEnd w:id="2"/>
+      <w:bookmarkEnd w:id="3"/>
     </w:p>
     <w:p>
       <w:pPr>
@@ -3150,25 +3153,7 @@
           <w:sz w:val="24"/>
           <w:szCs w:val="24"/>
         </w:rPr>
-        <w:t xml:space="preserve">Komputer FMIPA UNUD. Proposal ini disusun dengan harapan dapat menjadipedoman dan arahan dalam melaksanakan penelitian di atas. Sehubungan dengan telah terselesaikannya proposal ini, maka diucapkan terima kasih dan penghargaan kepada berbagai pihak yang telah membantu </w:t>
-      </w:r>
-      <w:proofErr w:type="gramStart"/>
-      <w:r>
-        <w:rPr>
-          <w:rFonts w:ascii="Times New Roman" w:hAnsi="Times New Roman" w:cs="Times New Roman"/>
-          <w:sz w:val="24"/>
-          <w:szCs w:val="24"/>
-        </w:rPr>
-        <w:t>penyusunan ,</w:t>
-      </w:r>
-      <w:proofErr w:type="gramEnd"/>
-      <w:r>
-        <w:rPr>
-          <w:rFonts w:ascii="Times New Roman" w:hAnsi="Times New Roman" w:cs="Times New Roman"/>
-          <w:sz w:val="24"/>
-          <w:szCs w:val="24"/>
-        </w:rPr>
-        <w:t xml:space="preserve"> antara lain:</w:t>
+        <w:t>Komputer FMIPA UNUD. Proposal ini disusun dengan harapan dapat menjadipedoman dan arahan dalam melaksanakan penelitian di atas. Sehubungan dengan telah terselesaikannya proposal ini, maka diucapkan terima kasih dan penghargaan kepada berbagai pihak yang telah membantu penyusunan , antara lain:</w:t>
       </w:r>
     </w:p>
     <w:p>
@@ -3195,25 +3180,7 @@
           <w:sz w:val="24"/>
           <w:szCs w:val="24"/>
         </w:rPr>
-        <w:t xml:space="preserve">Bapak Drs. I Wayan Santiyasa, M.Si. </w:t>
-      </w:r>
-      <w:proofErr w:type="gramStart"/>
-      <w:r>
-        <w:rPr>
-          <w:rFonts w:ascii="Times New Roman" w:hAnsi="Times New Roman" w:cs="Times New Roman"/>
-          <w:sz w:val="24"/>
-          <w:szCs w:val="24"/>
-        </w:rPr>
-        <w:t>selaku</w:t>
-      </w:r>
-      <w:proofErr w:type="gramEnd"/>
-      <w:r>
-        <w:rPr>
-          <w:rFonts w:ascii="Times New Roman" w:hAnsi="Times New Roman" w:cs="Times New Roman"/>
-          <w:sz w:val="24"/>
-          <w:szCs w:val="24"/>
-        </w:rPr>
-        <w:t xml:space="preserve"> Ketua Jurusan Ilmu Komputer Fakultas Matematika dan Ilmu Pengetahuan Alam Universitas Udayana.</w:t>
+        <w:t>Bapak Drs. I Wayan Santiyasa, M.Si. selaku Ketua Jurusan Ilmu Komputer Fakultas Matematika dan Ilmu Pengetahuan Alam Universitas Udayana.</w:t>
       </w:r>
     </w:p>
     <w:p>
@@ -3267,25 +3234,7 @@
           <w:sz w:val="24"/>
           <w:szCs w:val="24"/>
         </w:rPr>
-        <w:t>Rekan-rekan mahasiswa yang telah memberi dukungan, motivasi</w:t>
-      </w:r>
-      <w:proofErr w:type="gramStart"/>
-      <w:r>
-        <w:rPr>
-          <w:rFonts w:ascii="Times New Roman" w:hAnsi="Times New Roman" w:cs="Times New Roman"/>
-          <w:sz w:val="24"/>
-          <w:szCs w:val="24"/>
-        </w:rPr>
-        <w:t>,semangat</w:t>
-      </w:r>
-      <w:proofErr w:type="gramEnd"/>
-      <w:r>
-        <w:rPr>
-          <w:rFonts w:ascii="Times New Roman" w:hAnsi="Times New Roman" w:cs="Times New Roman"/>
-          <w:sz w:val="24"/>
-          <w:szCs w:val="24"/>
-        </w:rPr>
-        <w:t xml:space="preserve"> dan kerja sama dalam pembuatan proposal tugas akhir ini.</w:t>
+        <w:t>Rekan-rekan mahasiswa yang telah memberi dukungan, motivasi,semangat dan kerja sama dalam pembuatan proposal tugas akhir ini.</w:t>
       </w:r>
     </w:p>
     <w:p>
@@ -3500,7 +3449,7 @@
           <w:szCs w:val="24"/>
         </w:rPr>
       </w:pPr>
-      <w:bookmarkStart w:id="3" w:name="_Toc407169702"/>
+      <w:bookmarkStart w:id="4" w:name="_Toc407169702"/>
       <w:r>
         <w:rPr>
           <w:rFonts w:ascii="Times New Roman" w:hAnsi="Times New Roman" w:cs="Times New Roman"/>
@@ -3511,7 +3460,7 @@
         </w:rPr>
         <w:t>Latar Belakang</w:t>
       </w:r>
-      <w:bookmarkEnd w:id="3"/>
+      <w:bookmarkEnd w:id="4"/>
     </w:p>
     <w:p>
       <w:pPr>
@@ -3522,15 +3471,32 @@
           <w:rFonts w:ascii="Times New Roman" w:hAnsi="Times New Roman" w:cs="Times New Roman"/>
           <w:sz w:val="24"/>
           <w:szCs w:val="24"/>
-        </w:rPr>
-      </w:pPr>
-      <w:r>
-        <w:rPr>
-          <w:rFonts w:ascii="Times New Roman" w:hAnsi="Times New Roman" w:cs="Times New Roman"/>
-          <w:sz w:val="24"/>
-          <w:szCs w:val="24"/>
-        </w:rPr>
-        <w:t>Dewasa ini pertumbuhan mode transportasi sangat pesat, keberadaan transportasi masal yang handal dan memadai sangat dibutuhkan</w:t>
+          <w:lang w:val="id-ID"/>
+        </w:rPr>
+      </w:pPr>
+      <w:r>
+        <w:rPr>
+          <w:rFonts w:ascii="Times New Roman" w:hAnsi="Times New Roman" w:cs="Times New Roman"/>
+          <w:sz w:val="24"/>
+          <w:szCs w:val="24"/>
+        </w:rPr>
+        <w:t>Dewasa ini pertumbuhan mode transportasi sangat pesat, keberadaan transportasi ma</w:t>
+      </w:r>
+      <w:r>
+        <w:rPr>
+          <w:rFonts w:ascii="Times New Roman" w:hAnsi="Times New Roman" w:cs="Times New Roman"/>
+          <w:sz w:val="24"/>
+          <w:szCs w:val="24"/>
+        </w:rPr>
+        <w:t>s</w:t>
+      </w:r>
+      <w:r>
+        <w:rPr>
+          <w:rFonts w:ascii="Times New Roman" w:hAnsi="Times New Roman" w:cs="Times New Roman"/>
+          <w:sz w:val="24"/>
+          <w:szCs w:val="24"/>
+        </w:rPr>
+        <w:t>sal yang handal dan memadai sangat dibutuhkan</w:t>
       </w:r>
       <w:r>
         <w:rPr>
@@ -3554,7 +3520,15 @@
           <w:sz w:val="24"/>
           <w:szCs w:val="24"/>
         </w:rPr>
-        <w:t>enggunakan ticket konvensioanal, Tiket konvensional adalah suatu dokumen perjalanan yang dikeluarkan oleh suatu perusahaan yang berisi rute, tanggal, harga,data penumpang digunakan untuk melakukan suatu perjalanan</w:t>
+        <w:t>enggunakan Ti</w:t>
+      </w:r>
+      <w:r>
+        <w:rPr>
+          <w:rFonts w:ascii="Times New Roman" w:hAnsi="Times New Roman" w:cs="Times New Roman"/>
+          <w:sz w:val="24"/>
+          <w:szCs w:val="24"/>
+        </w:rPr>
+        <w:t>ket konvensioanal, Tiket konvensional adalah suatu dokumen perjalanan yang dikeluarkan oleh suatu perusahaan yang berisi rute, tanggal, harga,</w:t>
       </w:r>
       <w:r>
         <w:rPr>
@@ -3570,7 +3544,87 @@
           <w:sz w:val="24"/>
           <w:szCs w:val="24"/>
         </w:rPr>
-        <w:t xml:space="preserve">yang pada awalya diperuntukan hanya untuk sekali pakai saja dimana dalam penggunakaan tiket ini masih terdapat banyak kekurangan diantaranya, </w:t>
+        <w:t>data penumpang digunakan untuk melakukan suatu perjalanan</w:t>
+      </w:r>
+      <w:r>
+        <w:rPr>
+          <w:rFonts w:ascii="Times New Roman" w:hAnsi="Times New Roman" w:cs="Times New Roman"/>
+          <w:sz w:val="24"/>
+          <w:szCs w:val="24"/>
+        </w:rPr>
+        <w:t xml:space="preserve"> </w:t>
+      </w:r>
+      <w:r>
+        <w:rPr>
+          <w:rFonts w:ascii="Times New Roman" w:hAnsi="Times New Roman" w:cs="Times New Roman"/>
+          <w:sz w:val="24"/>
+          <w:szCs w:val="24"/>
+        </w:rPr>
+        <w:t>yang pada awal</w:t>
+      </w:r>
+      <w:r>
+        <w:rPr>
+          <w:rFonts w:ascii="Times New Roman" w:hAnsi="Times New Roman" w:cs="Times New Roman"/>
+          <w:sz w:val="24"/>
+          <w:szCs w:val="24"/>
+        </w:rPr>
+        <w:t>n</w:t>
+      </w:r>
+      <w:r>
+        <w:rPr>
+          <w:rFonts w:ascii="Times New Roman" w:hAnsi="Times New Roman" w:cs="Times New Roman"/>
+          <w:sz w:val="24"/>
+          <w:szCs w:val="24"/>
+        </w:rPr>
+        <w:t>ya diperuntuk</w:t>
+      </w:r>
+      <w:r>
+        <w:rPr>
+          <w:rFonts w:ascii="Times New Roman" w:hAnsi="Times New Roman" w:cs="Times New Roman"/>
+          <w:sz w:val="24"/>
+          <w:szCs w:val="24"/>
+        </w:rPr>
+        <w:t xml:space="preserve"> </w:t>
+      </w:r>
+      <w:r>
+        <w:rPr>
+          <w:rFonts w:ascii="Times New Roman" w:hAnsi="Times New Roman" w:cs="Times New Roman"/>
+          <w:sz w:val="24"/>
+          <w:szCs w:val="24"/>
+        </w:rPr>
+        <w:t>an hanya untuk sekali p</w:t>
+      </w:r>
+      <w:r>
+        <w:rPr>
+          <w:rFonts w:ascii="Times New Roman" w:hAnsi="Times New Roman" w:cs="Times New Roman"/>
+          <w:sz w:val="24"/>
+          <w:szCs w:val="24"/>
+        </w:rPr>
+        <w:t>akai saja yang dalam penggunaan T</w:t>
+      </w:r>
+      <w:r>
+        <w:rPr>
+          <w:rFonts w:ascii="Times New Roman" w:hAnsi="Times New Roman" w:cs="Times New Roman"/>
+          <w:sz w:val="24"/>
+          <w:szCs w:val="24"/>
+        </w:rPr>
+        <w:t>iket ini</w:t>
+      </w:r>
+      <w:r>
+        <w:rPr>
+          <w:rFonts w:ascii="Times New Roman" w:hAnsi="Times New Roman" w:cs="Times New Roman"/>
+          <w:sz w:val="24"/>
+          <w:szCs w:val="24"/>
+        </w:rPr>
+        <w:t>.</w:t>
+      </w:r>
+      <w:r>
+        <w:rPr>
+          <w:rFonts w:ascii="Times New Roman" w:hAnsi="Times New Roman" w:cs="Times New Roman"/>
+          <w:sz w:val="24"/>
+          <w:szCs w:val="24"/>
+        </w:rPr>
+        <w:t xml:space="preserve"> masih terdapat banyak kekurangan diantaranya, </w:t>
       </w:r>
       <w:r>
         <w:rPr>
@@ -3596,7 +3650,43 @@
           <w:szCs w:val="24"/>
           <w:lang w:val="id-ID"/>
         </w:rPr>
-        <w:t>yang kompeten untuk melayani transaksi tiket dimana dalam transaksi pegawai Bus Trans Sarbagita harus mengimputkan secara manual total transaksi dan pegawai Bus Trans Sarbagita Harus mengidentifikasi satu per satu kategori penumpang dimana terdapat perbeda</w:t>
+        <w:t>yang kom</w:t>
+      </w:r>
+      <w:r>
+        <w:rPr>
+          <w:rFonts w:ascii="Times New Roman" w:hAnsi="Times New Roman" w:cs="Times New Roman"/>
+          <w:sz w:val="24"/>
+          <w:szCs w:val="24"/>
+          <w:lang w:val="id-ID"/>
+        </w:rPr>
+        <w:t>peten untuk melayani transaksi T</w:t>
+      </w:r>
+      <w:r>
+        <w:rPr>
+          <w:rFonts w:ascii="Times New Roman" w:hAnsi="Times New Roman" w:cs="Times New Roman"/>
+          <w:sz w:val="24"/>
+          <w:szCs w:val="24"/>
+          <w:lang w:val="id-ID"/>
+        </w:rPr>
+        <w:t>iket dimana dalam transaksi p</w:t>
+      </w:r>
+      <w:r>
+        <w:rPr>
+          <w:rFonts w:ascii="Times New Roman" w:hAnsi="Times New Roman" w:cs="Times New Roman"/>
+          <w:sz w:val="24"/>
+          <w:szCs w:val="24"/>
+          <w:lang w:val="id-ID"/>
+        </w:rPr>
+        <w:t xml:space="preserve">egawai Bus Trans Sarbagita </w:t>
+      </w:r>
+      <w:r>
+        <w:rPr>
+          <w:rFonts w:ascii="Times New Roman" w:hAnsi="Times New Roman" w:cs="Times New Roman"/>
+          <w:sz w:val="24"/>
+          <w:szCs w:val="24"/>
+          <w:lang w:val="id-ID"/>
+        </w:rPr>
+        <w:t xml:space="preserve"> mengimputkan secara manual total transaksi dan pegawai Bus Trans Sarbagita Harus mengidentifikasi satu per satu kategori penumpang dimana terdapat perbeda</w:t>
       </w:r>
       <w:r>
         <w:rPr>
@@ -3613,24 +3703,81 @@
           <w:szCs w:val="24"/>
           <w:lang w:val="id-ID"/>
         </w:rPr>
-        <w:t xml:space="preserve"> harga tiket kategori pelajar atau mahasiswa seharga 2500 dan umum 3500</w:t>
-      </w:r>
-      <w:r>
-        <w:rPr>
-          <w:rFonts w:ascii="Times New Roman" w:hAnsi="Times New Roman" w:cs="Times New Roman"/>
-          <w:sz w:val="24"/>
-          <w:szCs w:val="24"/>
-        </w:rPr>
-        <w:t xml:space="preserve"> dan masih banyak terjadinya kecurangan pada saat transaksi tiket konvensional sering kali petugas hanya menerima uang dan tidak memberikan tiket kepada jasa transportasi yang masih menggunakan tiket konvensional </w:t>
-      </w:r>
-      <w:r>
-        <w:rPr>
-          <w:rFonts w:ascii="Times New Roman" w:hAnsi="Times New Roman" w:cs="Times New Roman"/>
-          <w:sz w:val="24"/>
-          <w:szCs w:val="24"/>
-          <w:lang w:val="id-ID"/>
-        </w:rPr>
-        <w:t xml:space="preserve"> ini hal tersebut yang mendasari</w:t>
+        <w:t xml:space="preserve"> harga </w:t>
+      </w:r>
+      <w:r>
+        <w:rPr>
+          <w:rFonts w:ascii="Times New Roman" w:hAnsi="Times New Roman" w:cs="Times New Roman"/>
+          <w:sz w:val="24"/>
+          <w:szCs w:val="24"/>
+        </w:rPr>
+        <w:t>T</w:t>
+      </w:r>
+      <w:r>
+        <w:rPr>
+          <w:rFonts w:ascii="Times New Roman" w:hAnsi="Times New Roman" w:cs="Times New Roman"/>
+          <w:sz w:val="24"/>
+          <w:szCs w:val="24"/>
+          <w:lang w:val="id-ID"/>
+        </w:rPr>
+        <w:t>iket kategori pelajar atau mahasiswa seharga 2500 dan umum 3500</w:t>
+      </w:r>
+      <w:r>
+        <w:rPr>
+          <w:rFonts w:ascii="Times New Roman" w:hAnsi="Times New Roman" w:cs="Times New Roman"/>
+          <w:sz w:val="24"/>
+          <w:szCs w:val="24"/>
+        </w:rPr>
+        <w:t xml:space="preserve"> dan masih banyak terjadinya </w:t>
+      </w:r>
+      <w:r>
+        <w:rPr>
+          <w:rFonts w:ascii="Times New Roman" w:hAnsi="Times New Roman" w:cs="Times New Roman"/>
+          <w:sz w:val="24"/>
+          <w:szCs w:val="24"/>
+        </w:rPr>
+        <w:t>kecurangan pada saat transaksi T</w:t>
+      </w:r>
+      <w:r>
+        <w:rPr>
+          <w:rFonts w:ascii="Times New Roman" w:hAnsi="Times New Roman" w:cs="Times New Roman"/>
+          <w:sz w:val="24"/>
+          <w:szCs w:val="24"/>
+        </w:rPr>
+        <w:t>iket konvensional sering kali petugas hanya mene</w:t>
+      </w:r>
+      <w:r>
+        <w:rPr>
+          <w:rFonts w:ascii="Times New Roman" w:hAnsi="Times New Roman" w:cs="Times New Roman"/>
+          <w:sz w:val="24"/>
+          <w:szCs w:val="24"/>
+        </w:rPr>
+        <w:t>rima uang dan tidak memberikan T</w:t>
+      </w:r>
+      <w:r>
+        <w:rPr>
+          <w:rFonts w:ascii="Times New Roman" w:hAnsi="Times New Roman" w:cs="Times New Roman"/>
+          <w:sz w:val="24"/>
+          <w:szCs w:val="24"/>
+        </w:rPr>
+        <w:t xml:space="preserve">iket kepada </w:t>
+      </w:r>
+      <w:r>
+        <w:rPr>
+          <w:rFonts w:ascii="Times New Roman" w:hAnsi="Times New Roman" w:cs="Times New Roman"/>
+          <w:sz w:val="24"/>
+          <w:szCs w:val="24"/>
+        </w:rPr>
+        <w:t xml:space="preserve">konsumen. </w:t>
+      </w:r>
+      <w:r>
+        <w:rPr>
+          <w:rFonts w:ascii="Times New Roman" w:hAnsi="Times New Roman" w:cs="Times New Roman"/>
+          <w:sz w:val="24"/>
+          <w:szCs w:val="24"/>
+          <w:lang w:val="id-ID"/>
+        </w:rPr>
+        <w:t>hal tersebut yang mendasari</w:t>
       </w:r>
       <w:r>
         <w:rPr>
@@ -3646,7 +3793,31 @@
           <w:sz w:val="24"/>
           <w:szCs w:val="24"/>
         </w:rPr>
-        <w:t>yang masih menggunakan tiket ke arah yang lebih baik .</w:t>
+        <w:t xml:space="preserve"> T</w:t>
+      </w:r>
+      <w:r>
+        <w:rPr>
+          <w:rFonts w:ascii="Times New Roman" w:hAnsi="Times New Roman" w:cs="Times New Roman"/>
+          <w:sz w:val="24"/>
+          <w:szCs w:val="24"/>
+        </w:rPr>
+        <w:t>iket</w:t>
+      </w:r>
+      <w:r>
+        <w:rPr>
+          <w:rFonts w:ascii="Times New Roman" w:hAnsi="Times New Roman" w:cs="Times New Roman"/>
+          <w:sz w:val="24"/>
+          <w:szCs w:val="24"/>
+        </w:rPr>
+        <w:t>ing</w:t>
+      </w:r>
+      <w:r>
+        <w:rPr>
+          <w:rFonts w:ascii="Times New Roman" w:hAnsi="Times New Roman" w:cs="Times New Roman"/>
+          <w:sz w:val="24"/>
+          <w:szCs w:val="24"/>
+        </w:rPr>
+        <w:t xml:space="preserve"> ke arah yang lebih baik .</w:t>
       </w:r>
     </w:p>
     <w:p>
@@ -3658,53 +3829,146 @@
         <w:jc w:val="both"/>
         <w:textAlignment w:val="baseline"/>
         <w:rPr>
+          <w:lang w:val="en-US"/>
+        </w:rPr>
+      </w:pPr>
+      <w:r>
+        <w:t xml:space="preserve"> </w:t>
+      </w:r>
+      <w:r>
+        <w:rPr>
           <w:lang w:val="en-US" w:eastAsia="en-US"/>
         </w:rPr>
-      </w:pPr>
-      <w:r>
+        <w:t>e-Ti</w:t>
+      </w:r>
+      <w:r>
+        <w:rPr>
+          <w:lang w:val="en-US" w:eastAsia="en-US"/>
+        </w:rPr>
+        <w:t>ket</w:t>
+      </w:r>
+      <w:r>
+        <w:rPr>
+          <w:lang w:val="en-US" w:eastAsia="en-US"/>
+        </w:rPr>
+        <w:t xml:space="preserve"> merupakan pegembangan dari T</w:t>
+      </w:r>
+      <w:r>
+        <w:rPr>
+          <w:lang w:val="en-US" w:eastAsia="en-US"/>
+        </w:rPr>
+        <w:t>ike</w:t>
+      </w:r>
+      <w:r>
+        <w:rPr>
+          <w:lang w:val="en-US" w:eastAsia="en-US"/>
+        </w:rPr>
+        <w:t xml:space="preserve">t konvensional sebelumnya di dalam e-Ticket  tersimpan identitas penumpang, </w:t>
+      </w:r>
+      <w:r>
+        <w:rPr>
+          <w:lang w:val="en-US" w:eastAsia="en-US"/>
+        </w:rPr>
+        <w:t>nama pe</w:t>
+      </w:r>
+      <w:r>
+        <w:rPr>
+          <w:lang w:val="en-US" w:eastAsia="en-US"/>
+        </w:rPr>
+        <w:t xml:space="preserve">numpang, rute perjalanan kelas </w:t>
+      </w:r>
+      <w:r>
+        <w:rPr>
+          <w:lang w:val="en-US" w:eastAsia="en-US"/>
+        </w:rPr>
+        <w:t>tiket, dan harga tiket., pada umummya fungsi e-</w:t>
+      </w:r>
+      <w:r>
+        <w:rPr>
+          <w:lang w:val="en-US" w:eastAsia="en-US"/>
+        </w:rPr>
+        <w:t>T</w:t>
+      </w:r>
+      <w:r>
+        <w:rPr>
+          <w:lang w:val="en-US" w:eastAsia="en-US"/>
+        </w:rPr>
+        <w:t xml:space="preserve">iket sama seperti tiket konvensional perbedaannya terletak pada penambahan fitur </w:t>
+      </w:r>
+      <w:r>
+        <w:rPr>
+          <w:lang w:val="en-US" w:eastAsia="en-US"/>
+        </w:rPr>
+        <w:t xml:space="preserve">keamanan dan flexibelitas </w:t>
+      </w:r>
+      <w:r>
+        <w:rPr>
+          <w:lang w:val="en-US" w:eastAsia="en-US"/>
+        </w:rPr>
         <w:t xml:space="preserve"> </w:t>
       </w:r>
-      <w:proofErr w:type="gramStart"/>
       <w:r>
         <w:rPr>
           <w:lang w:val="en-US" w:eastAsia="en-US"/>
         </w:rPr>
-        <w:t>e-Ticket</w:t>
-      </w:r>
-      <w:proofErr w:type="gramEnd"/>
+        <w:t xml:space="preserve">. </w:t>
+      </w:r>
       <w:r>
         <w:rPr>
           <w:lang w:val="en-US" w:eastAsia="en-US"/>
         </w:rPr>
-        <w:t xml:space="preserve"> merupakan pegembangan dari tiket konvensional sebelumnya dimana dalam e-tiket berisi data rincian perjalanan yang tercantum di dalam e-Ticket  adalah nama penumpang, rute perjalanan, kelas tiket, dan harga tiket.</w:t>
+        <w:t>E-tike</w:t>
       </w:r>
       <w:r>
         <w:rPr>
           <w:lang w:val="en-US" w:eastAsia="en-US"/>
         </w:rPr>
-        <w:br/>
-      </w:r>
-      <w:bookmarkStart w:id="4" w:name="more"/>
-      <w:bookmarkEnd w:id="4"/>
-      <w:proofErr w:type="gramStart"/>
+        <w:t>t dapat digunakan berulang</w:t>
+      </w:r>
       <w:r>
         <w:rPr>
           <w:lang w:val="en-US" w:eastAsia="en-US"/>
         </w:rPr>
-        <w:t>kategori</w:t>
-      </w:r>
-      <w:proofErr w:type="gramEnd"/>
-      <w:r>
+        <w:t xml:space="preserve"> </w:t>
+      </w:r>
+      <w:r>
+        <w:t>menurut A</w:t>
+      </w:r>
+      <w:r>
+        <w:t>rdiyanto(2011)</w:t>
+      </w:r>
+      <w:r>
+        <w:rPr>
+          <w:lang w:val="en-US"/>
+        </w:rPr>
+        <w:t xml:space="preserve"> </w:t>
+      </w:r>
+    </w:p>
+    <w:p>
+      <w:pPr>
+        <w:pStyle w:val="NormalWeb"/>
+        <w:shd w:val="clear" w:color="auto" w:fill="FFFFFF"/>
+        <w:spacing w:before="0" w:beforeAutospacing="0" w:after="0" w:afterAutospacing="0" w:line="360" w:lineRule="auto"/>
+        <w:jc w:val="both"/>
+        <w:textAlignment w:val="baseline"/>
         <w:rPr>
           <w:lang w:val="en-US" w:eastAsia="en-US"/>
         </w:rPr>
-        <w:t xml:space="preserve"> penumpang, pada umummya fungsi e-tiket sama seperti tiket konvensional perbedaannya terletak pada penambahan fitur keamanan dan flexibelitas dimana E-tiket dapat digunakan berulang-ulang </w:t>
-      </w:r>
-      <w:r>
-        <w:t>menurut ardiyanto(2011)</w:t>
-      </w:r>
-      <w:r>
-        <w:t>E-ticketing atau electronic ticketing adalah suatu cara untuk mendokumentasikan proses penjualan dari aktifitas perjalanan pelanggan tanpa harus mengeluarkan dokumen berharga secara fisik ataupun paper ticket. Semua informasi mengenai electronic ticketing disimpan secara digital dal</w:t>
+      </w:pPr>
+      <w:r>
+        <w:t>e-T</w:t>
+      </w:r>
+      <w:r>
+        <w:rPr>
+          <w:lang w:val="en-US"/>
+        </w:rPr>
+        <w:t>i</w:t>
+      </w:r>
+      <w:r>
+        <w:t>ket</w:t>
+      </w:r>
+      <w:r>
+        <w:t xml:space="preserve"> atau electronic ticketing adalah suatu cara untuk mendokumentasikan proses penjualan dari aktifitas perjalanan pelanggan tanpa harus mengeluarkan dokumen berharga secara fisik ataupun paper ticket. Semua informasi mengenai electronic ticketing disimpan secara digital dal</w:t>
       </w:r>
       <w:r>
         <w:t xml:space="preserve">am sistem komputer milik perusahaan </w:t>
@@ -3740,8 +4004,44 @@
           <w:sz w:val="24"/>
           <w:szCs w:val="24"/>
         </w:rPr>
+        <w:t xml:space="preserve">Dalam realisasi e-tiket </w:t>
+      </w:r>
+      <w:r>
+        <w:rPr>
+          <w:rStyle w:val="apple-style-span"/>
+          <w:rFonts w:ascii="Times New Roman" w:hAnsi="Times New Roman" w:cs="Times New Roman"/>
+          <w:sz w:val="24"/>
+          <w:szCs w:val="24"/>
+        </w:rPr>
+        <w:t>dikembangkanlah suatu teknologi yang disebu</w:t>
+      </w:r>
+      <w:r>
+        <w:rPr>
+          <w:rStyle w:val="apple-style-span"/>
+          <w:rFonts w:ascii="Times New Roman" w:hAnsi="Times New Roman" w:cs="Times New Roman"/>
+          <w:sz w:val="24"/>
+          <w:szCs w:val="24"/>
+        </w:rPr>
+        <w:t xml:space="preserve">t Near Field Communication (NFC) </w:t>
+      </w:r>
+      <w:r>
+        <w:rPr>
+          <w:rStyle w:val="apple-style-span"/>
+          <w:rFonts w:ascii="Times New Roman" w:hAnsi="Times New Roman" w:cs="Times New Roman"/>
+          <w:sz w:val="24"/>
+          <w:szCs w:val="24"/>
+        </w:rPr>
+        <w:t xml:space="preserve">. Sistem ini merupakan sistem prabayar dimana uang </w:t>
+      </w:r>
+      <w:r>
+        <w:rPr>
+          <w:rStyle w:val="apple-style-span"/>
+          <w:rFonts w:ascii="Times New Roman" w:hAnsi="Times New Roman" w:cs="Times New Roman"/>
+          <w:sz w:val="24"/>
+          <w:szCs w:val="24"/>
+        </w:rPr>
         <w:lastRenderedPageBreak/>
-        <w:t xml:space="preserve">Dalam realisasi e-tiket </w:t>
+        <w:t>di</w:t>
       </w:r>
       <w:r>
         <w:rPr>
@@ -3750,7 +4050,7 @@
           <w:sz w:val="24"/>
           <w:szCs w:val="24"/>
         </w:rPr>
-        <w:t>dikembangkanlah suatu teknologi yang disebu</w:t>
+        <w:t>simpan di dalam chip yang berben</w:t>
       </w:r>
       <w:r>
         <w:rPr>
@@ -3759,9 +4059,8 @@
           <w:sz w:val="24"/>
           <w:szCs w:val="24"/>
         </w:rPr>
-        <w:t>t Near Field Communication (NFC</w:t>
-      </w:r>
-      <w:proofErr w:type="gramStart"/>
+        <w:t>t</w:t>
+      </w:r>
       <w:r>
         <w:rPr>
           <w:rStyle w:val="apple-style-span"/>
@@ -3769,7 +4068,7 @@
           <w:sz w:val="24"/>
           <w:szCs w:val="24"/>
         </w:rPr>
-        <w:t xml:space="preserve">) </w:t>
+        <w:t>uk card</w:t>
       </w:r>
       <w:r>
         <w:rPr>
@@ -3778,9 +4077,135 @@
           <w:sz w:val="24"/>
           <w:szCs w:val="24"/>
         </w:rPr>
+        <w:t xml:space="preserve"> yang didalamnya dapat menyimpan data </w:t>
+      </w:r>
+      <w:r>
+        <w:rPr>
+          <w:rStyle w:val="apple-style-span"/>
+          <w:rFonts w:ascii="Times New Roman" w:hAnsi="Times New Roman" w:cs="Times New Roman"/>
+          <w:sz w:val="24"/>
+          <w:szCs w:val="24"/>
+        </w:rPr>
+        <w:t xml:space="preserve"> seperti ATM</w:t>
+      </w:r>
+      <w:r>
+        <w:rPr>
+          <w:rStyle w:val="apple-style-span"/>
+          <w:rFonts w:ascii="Times New Roman" w:hAnsi="Times New Roman" w:cs="Times New Roman"/>
+          <w:sz w:val="24"/>
+          <w:szCs w:val="24"/>
+        </w:rPr>
+        <w:t>,</w:t>
+      </w:r>
+      <w:r>
+        <w:rPr>
+          <w:rStyle w:val="apple-style-span"/>
+          <w:rFonts w:ascii="Times New Roman" w:hAnsi="Times New Roman" w:cs="Times New Roman"/>
+          <w:sz w:val="24"/>
+          <w:szCs w:val="24"/>
+        </w:rPr>
+        <w:t xml:space="preserve"> </w:t>
+      </w:r>
+      <w:r>
+        <w:rPr>
+          <w:rStyle w:val="apple-style-span"/>
+          <w:rFonts w:ascii="Times New Roman" w:hAnsi="Times New Roman" w:cs="Times New Roman"/>
+          <w:sz w:val="24"/>
+          <w:szCs w:val="24"/>
+        </w:rPr>
+        <w:t xml:space="preserve">pada kasus BUS Trans Sarbagita </w:t>
+      </w:r>
+      <w:r>
+        <w:rPr>
+          <w:rStyle w:val="apple-style-span"/>
+          <w:rFonts w:ascii="Times New Roman" w:hAnsi="Times New Roman" w:cs="Times New Roman"/>
+          <w:i/>
+          <w:sz w:val="24"/>
+          <w:szCs w:val="24"/>
+        </w:rPr>
+        <w:t>Near Field Communication</w:t>
+      </w:r>
+      <w:r>
+        <w:rPr>
+          <w:rStyle w:val="apple-style-span"/>
+          <w:rFonts w:ascii="Times New Roman" w:hAnsi="Times New Roman" w:cs="Times New Roman"/>
+          <w:sz w:val="24"/>
+          <w:szCs w:val="24"/>
+        </w:rPr>
+        <w:t xml:space="preserve"> (</w:t>
+      </w:r>
+      <w:r>
+        <w:rPr>
+          <w:rStyle w:val="apple-style-span"/>
+          <w:rFonts w:ascii="Times New Roman" w:hAnsi="Times New Roman" w:cs="Times New Roman"/>
+          <w:sz w:val="24"/>
+          <w:szCs w:val="24"/>
+        </w:rPr>
+        <w:t>NFC</w:t>
+      </w:r>
+      <w:r>
+        <w:rPr>
+          <w:rStyle w:val="apple-style-span"/>
+          <w:rFonts w:ascii="Times New Roman" w:hAnsi="Times New Roman" w:cs="Times New Roman"/>
+          <w:sz w:val="24"/>
+          <w:szCs w:val="24"/>
+        </w:rPr>
+        <w:t>) berperan sebagai pengganti Ti</w:t>
+      </w:r>
+      <w:r>
+        <w:rPr>
+          <w:rStyle w:val="apple-style-span"/>
+          <w:rFonts w:ascii="Times New Roman" w:hAnsi="Times New Roman" w:cs="Times New Roman"/>
+          <w:sz w:val="24"/>
+          <w:szCs w:val="24"/>
+        </w:rPr>
+        <w:t>ket konvensional dimana dalam tr</w:t>
+      </w:r>
+      <w:r>
+        <w:rPr>
+          <w:rStyle w:val="apple-style-span"/>
+          <w:rFonts w:ascii="Times New Roman" w:hAnsi="Times New Roman" w:cs="Times New Roman"/>
+          <w:sz w:val="24"/>
+          <w:szCs w:val="24"/>
+        </w:rPr>
+        <w:t xml:space="preserve">ansaksi pembayaran natinya </w:t>
+      </w:r>
+      <w:r>
+        <w:rPr>
+          <w:rStyle w:val="apple-style-span"/>
+          <w:rFonts w:ascii="Times New Roman" w:hAnsi="Times New Roman" w:cs="Times New Roman"/>
+          <w:sz w:val="24"/>
+          <w:szCs w:val="24"/>
+        </w:rPr>
+        <w:t xml:space="preserve"> dengan menempelkan card Near Field Communication (NFC) pada Reader yang tersedia pada Bus Trans Sarbagita secara otomatis Reade</w:t>
+      </w:r>
+      <w:r>
+        <w:rPr>
+          <w:rStyle w:val="apple-style-span"/>
+          <w:rFonts w:ascii="Times New Roman" w:hAnsi="Times New Roman" w:cs="Times New Roman"/>
+          <w:sz w:val="24"/>
+          <w:szCs w:val="24"/>
+        </w:rPr>
+        <w:t>r NFC akan membaca sisa dari Ti</w:t>
+      </w:r>
+      <w:r>
+        <w:rPr>
+          <w:rStyle w:val="apple-style-span"/>
+          <w:rFonts w:ascii="Times New Roman" w:hAnsi="Times New Roman" w:cs="Times New Roman"/>
+          <w:sz w:val="24"/>
+          <w:szCs w:val="24"/>
+        </w:rPr>
+        <w:t>ket</w:t>
+      </w:r>
+      <w:r>
+        <w:rPr>
+          <w:rStyle w:val="apple-style-span"/>
+          <w:rFonts w:ascii="Times New Roman" w:hAnsi="Times New Roman" w:cs="Times New Roman"/>
+          <w:sz w:val="24"/>
+          <w:szCs w:val="24"/>
+        </w:rPr>
         <w:t>.</w:t>
       </w:r>
-      <w:proofErr w:type="gramEnd"/>
       <w:r>
         <w:rPr>
           <w:rStyle w:val="apple-style-span"/>
@@ -3788,7 +4213,7 @@
           <w:sz w:val="24"/>
           <w:szCs w:val="24"/>
         </w:rPr>
-        <w:t xml:space="preserve"> Sistem ini merupakan sistem prabayar dimana uang di</w:t>
+        <w:t xml:space="preserve"> setiap card saat diletakan </w:t>
       </w:r>
       <w:r>
         <w:rPr>
@@ -3797,7 +4222,7 @@
           <w:sz w:val="24"/>
           <w:szCs w:val="24"/>
         </w:rPr>
-        <w:t>simpan di dalam chip yang berben</w:t>
+        <w:t xml:space="preserve"> </w:t>
       </w:r>
       <w:r>
         <w:rPr>
@@ -3806,7 +4231,7 @@
           <w:sz w:val="24"/>
           <w:szCs w:val="24"/>
         </w:rPr>
-        <w:t>t</w:t>
+        <w:t>pada reader jumlah kapasitas Ti</w:t>
       </w:r>
       <w:r>
         <w:rPr>
@@ -3815,7 +4240,7 @@
           <w:sz w:val="24"/>
           <w:szCs w:val="24"/>
         </w:rPr>
-        <w:t>uk card</w:t>
+        <w:t>ket yang ada berkurang satu setiap transaksi</w:t>
       </w:r>
       <w:r>
         <w:rPr>
@@ -3824,7 +4249,7 @@
           <w:sz w:val="24"/>
           <w:szCs w:val="24"/>
         </w:rPr>
-        <w:t xml:space="preserve"> yang didalamnya dapat menyimpan data </w:t>
+        <w:t xml:space="preserve"> disimpan pada desktop</w:t>
       </w:r>
       <w:r>
         <w:rPr>
@@ -3833,92 +4258,10 @@
           <w:sz w:val="24"/>
           <w:szCs w:val="24"/>
         </w:rPr>
-        <w:t xml:space="preserve"> seperti ATM</w:t>
-      </w:r>
-      <w:r>
-        <w:rPr>
-          <w:rStyle w:val="apple-style-span"/>
-          <w:rFonts w:ascii="Times New Roman" w:hAnsi="Times New Roman" w:cs="Times New Roman"/>
-          <w:sz w:val="24"/>
-          <w:szCs w:val="24"/>
-        </w:rPr>
-        <w:t>,</w:t>
-      </w:r>
-      <w:r>
-        <w:rPr>
-          <w:rStyle w:val="apple-style-span"/>
-          <w:rFonts w:ascii="Times New Roman" w:hAnsi="Times New Roman" w:cs="Times New Roman"/>
-          <w:sz w:val="24"/>
-          <w:szCs w:val="24"/>
-        </w:rPr>
         <w:t xml:space="preserve"> </w:t>
       </w:r>
       <w:r>
         <w:rPr>
-          <w:rStyle w:val="apple-style-span"/>
-          <w:rFonts w:ascii="Times New Roman" w:hAnsi="Times New Roman" w:cs="Times New Roman"/>
-          <w:sz w:val="24"/>
-          <w:szCs w:val="24"/>
-        </w:rPr>
-        <w:t xml:space="preserve">pada kasus BUS Trans Sarbagita </w:t>
-      </w:r>
-      <w:r>
-        <w:rPr>
-          <w:rStyle w:val="apple-style-span"/>
-          <w:rFonts w:ascii="Times New Roman" w:hAnsi="Times New Roman" w:cs="Times New Roman"/>
-          <w:i/>
-          <w:sz w:val="24"/>
-          <w:szCs w:val="24"/>
-        </w:rPr>
-        <w:t>Near Field Communication</w:t>
-      </w:r>
-      <w:r>
-        <w:rPr>
-          <w:rStyle w:val="apple-style-span"/>
-          <w:rFonts w:ascii="Times New Roman" w:hAnsi="Times New Roman" w:cs="Times New Roman"/>
-          <w:sz w:val="24"/>
-          <w:szCs w:val="24"/>
-        </w:rPr>
-        <w:t xml:space="preserve"> (</w:t>
-      </w:r>
-      <w:r>
-        <w:rPr>
-          <w:rStyle w:val="apple-style-span"/>
-          <w:rFonts w:ascii="Times New Roman" w:hAnsi="Times New Roman" w:cs="Times New Roman"/>
-          <w:sz w:val="24"/>
-          <w:szCs w:val="24"/>
-        </w:rPr>
-        <w:t>NFC</w:t>
-      </w:r>
-      <w:r>
-        <w:rPr>
-          <w:rStyle w:val="apple-style-span"/>
-          <w:rFonts w:ascii="Times New Roman" w:hAnsi="Times New Roman" w:cs="Times New Roman"/>
-          <w:sz w:val="24"/>
-          <w:szCs w:val="24"/>
-        </w:rPr>
-        <w:t xml:space="preserve">) berperan sebagai pengganti ticket konvensional dimana dalam transaksi pembayaran natinya hanya dengan menempelkan card Near Field Communication (NFC) pada Reader yang tersedia pada Bus Trans Sarbagita secara otomatis Reader NFC akan membaca sisa dari ticket yang tersimpan </w:t>
-      </w:r>
-      <w:r>
-        <w:rPr>
-          <w:rStyle w:val="apple-style-span"/>
-          <w:rFonts w:ascii="Times New Roman" w:hAnsi="Times New Roman" w:cs="Times New Roman"/>
-          <w:sz w:val="24"/>
-          <w:szCs w:val="24"/>
-        </w:rPr>
-        <w:t xml:space="preserve">pada card,  setiap card saat diletakan </w:t>
-      </w:r>
-      <w:r>
-        <w:rPr>
-          <w:rStyle w:val="apple-style-span"/>
-          <w:rFonts w:ascii="Times New Roman" w:hAnsi="Times New Roman" w:cs="Times New Roman"/>
-          <w:sz w:val="24"/>
-          <w:szCs w:val="24"/>
-        </w:rPr>
-        <w:t xml:space="preserve"> pada reader jumlah kapasitas ticket yang ada berkurang satu setiap transaksi  </w:t>
-      </w:r>
-      <w:r>
-        <w:rPr>
           <w:rFonts w:ascii="Times New Roman" w:hAnsi="Times New Roman" w:cs="Times New Roman"/>
           <w:sz w:val="24"/>
           <w:szCs w:val="24"/>
@@ -3933,7 +4276,43 @@
           <w:szCs w:val="24"/>
           <w:lang w:val="id-ID"/>
         </w:rPr>
-        <w:t>saat e-ticket habis penumpang bisa langsung membeli isi ulang e-ticket saat berada dalam Bus Trans Sarbagita dengan menggubungi operator yang yang berada di dalam bus trans sarbagita ,</w:t>
+        <w:t>saat e-ticket habis penumpang bis</w:t>
+      </w:r>
+      <w:r>
+        <w:rPr>
+          <w:rFonts w:ascii="Times New Roman" w:hAnsi="Times New Roman" w:cs="Times New Roman"/>
+          <w:sz w:val="24"/>
+          <w:szCs w:val="24"/>
+          <w:lang w:val="id-ID"/>
+        </w:rPr>
+        <w:t>a langsung membeli isi ulang e-Ti</w:t>
+      </w:r>
+      <w:r>
+        <w:rPr>
+          <w:rFonts w:ascii="Times New Roman" w:hAnsi="Times New Roman" w:cs="Times New Roman"/>
+          <w:sz w:val="24"/>
+          <w:szCs w:val="24"/>
+          <w:lang w:val="id-ID"/>
+        </w:rPr>
+        <w:t xml:space="preserve">ket saat berada dalam </w:t>
+      </w:r>
+      <w:r>
+        <w:rPr>
+          <w:rFonts w:ascii="Times New Roman" w:hAnsi="Times New Roman" w:cs="Times New Roman"/>
+          <w:sz w:val="24"/>
+          <w:szCs w:val="24"/>
+          <w:lang w:val="id-ID"/>
+        </w:rPr>
+        <w:t>Bus Trans Sarbagita dengan mengh</w:t>
+      </w:r>
+      <w:r>
+        <w:rPr>
+          <w:rFonts w:ascii="Times New Roman" w:hAnsi="Times New Roman" w:cs="Times New Roman"/>
+          <w:sz w:val="24"/>
+          <w:szCs w:val="24"/>
+          <w:lang w:val="id-ID"/>
+        </w:rPr>
+        <w:t>ubungi operator yang yang berada di dalam bus trans sarbagita ,</w:t>
       </w:r>
       <w:r>
         <w:rPr>
@@ -3950,7 +4329,7 @@
           <w:szCs w:val="24"/>
           <w:lang w:val="id-ID"/>
         </w:rPr>
-        <w:t xml:space="preserve">teknologi ini mempermudah saat </w:t>
+        <w:t xml:space="preserve">teknologi ini mempermudah </w:t>
       </w:r>
       <w:r>
         <w:rPr>
@@ -3983,33 +4362,23 @@
           <w:sz w:val="24"/>
           <w:szCs w:val="24"/>
         </w:rPr>
-        <w:t xml:space="preserve">Metode pembayaran e-ticket </w:t>
-      </w:r>
-      <w:proofErr w:type="gramStart"/>
-      <w:r>
-        <w:rPr>
-          <w:rFonts w:ascii="Times New Roman" w:hAnsi="Times New Roman" w:cs="Times New Roman"/>
-          <w:sz w:val="24"/>
-          <w:szCs w:val="24"/>
-        </w:rPr>
-        <w:t xml:space="preserve">ini </w:t>
-      </w:r>
-      <w:r>
-        <w:rPr>
-          <w:rFonts w:ascii="Times New Roman" w:hAnsi="Times New Roman" w:cs="Times New Roman"/>
-          <w:sz w:val="24"/>
-          <w:szCs w:val="24"/>
-        </w:rPr>
-        <w:t xml:space="preserve"> merupakan</w:t>
-      </w:r>
-      <w:proofErr w:type="gramEnd"/>
-      <w:r>
-        <w:rPr>
-          <w:rFonts w:ascii="Times New Roman" w:hAnsi="Times New Roman" w:cs="Times New Roman"/>
-          <w:sz w:val="24"/>
-          <w:szCs w:val="24"/>
-        </w:rPr>
-        <w:t xml:space="preserve"> sebuah sistem pembayaran</w:t>
+        <w:t>Metode pembayaran e-T</w:t>
+      </w:r>
+      <w:r>
+        <w:rPr>
+          <w:rFonts w:ascii="Times New Roman" w:hAnsi="Times New Roman" w:cs="Times New Roman"/>
+          <w:sz w:val="24"/>
+          <w:szCs w:val="24"/>
+        </w:rPr>
+        <w:t xml:space="preserve">icket ini </w:t>
+      </w:r>
+      <w:r>
+        <w:rPr>
+          <w:rFonts w:ascii="Times New Roman" w:hAnsi="Times New Roman" w:cs="Times New Roman"/>
+          <w:sz w:val="24"/>
+          <w:szCs w:val="24"/>
+        </w:rPr>
+        <w:t xml:space="preserve"> merupakan sebuah sistem pembayaran</w:t>
       </w:r>
       <w:r>
         <w:rPr>
@@ -4051,25 +4420,7 @@
           <w:sz w:val="24"/>
           <w:szCs w:val="24"/>
         </w:rPr>
-        <w:t xml:space="preserve">tode ini mulai banyak </w:t>
-      </w:r>
-      <w:proofErr w:type="gramStart"/>
-      <w:r>
-        <w:rPr>
-          <w:rFonts w:ascii="Times New Roman" w:hAnsi="Times New Roman" w:cs="Times New Roman"/>
-          <w:sz w:val="24"/>
-          <w:szCs w:val="24"/>
-        </w:rPr>
-        <w:t>dikembangkan  dengan</w:t>
-      </w:r>
-      <w:proofErr w:type="gramEnd"/>
-      <w:r>
-        <w:rPr>
-          <w:rFonts w:ascii="Times New Roman" w:hAnsi="Times New Roman" w:cs="Times New Roman"/>
-          <w:sz w:val="24"/>
-          <w:szCs w:val="24"/>
-        </w:rPr>
-        <w:t xml:space="preserve"> tujuan mengurangi peredaran </w:t>
+        <w:t xml:space="preserve">tode ini mulai banyak dikembangkan  dengan tujuan mengurangi peredaran </w:t>
       </w:r>
       <w:r>
         <w:rPr>
@@ -4094,7 +4445,23 @@
           <w:sz w:val="24"/>
           <w:szCs w:val="24"/>
         </w:rPr>
-        <w:t xml:space="preserve">beredar serta meminimalisir </w:t>
+        <w:t>beredar</w:t>
+      </w:r>
+      <w:r>
+        <w:rPr>
+          <w:rFonts w:ascii="Times New Roman" w:hAnsi="Times New Roman" w:cs="Times New Roman"/>
+          <w:sz w:val="24"/>
+          <w:szCs w:val="24"/>
+        </w:rPr>
+        <w:t>.</w:t>
+      </w:r>
+      <w:r>
+        <w:rPr>
+          <w:rFonts w:ascii="Times New Roman" w:hAnsi="Times New Roman" w:cs="Times New Roman"/>
+          <w:sz w:val="24"/>
+          <w:szCs w:val="24"/>
+        </w:rPr>
+        <w:t xml:space="preserve"> serta meminimalisir </w:t>
       </w:r>
       <w:r>
         <w:rPr>
@@ -4209,7 +4576,25 @@
           <w:sz w:val="24"/>
           <w:szCs w:val="24"/>
         </w:rPr>
-        <w:t xml:space="preserve"> sebagai E-tiket </w:t>
+        <w:t xml:space="preserve"> </w:t>
+      </w:r>
+      <w:r>
+        <w:rPr>
+          <w:rFonts w:ascii="Times New Roman" w:hAnsi="Times New Roman" w:cs="Times New Roman"/>
+          <w:iCs/>
+          <w:sz w:val="24"/>
+          <w:szCs w:val="24"/>
+        </w:rPr>
+        <w:t>sebagai E-T</w:t>
+      </w:r>
+      <w:r>
+        <w:rPr>
+          <w:rFonts w:ascii="Times New Roman" w:hAnsi="Times New Roman" w:cs="Times New Roman"/>
+          <w:iCs/>
+          <w:sz w:val="24"/>
+          <w:szCs w:val="24"/>
+        </w:rPr>
+        <w:t>iket</w:t>
       </w:r>
       <w:r>
         <w:rPr>
@@ -4218,18 +4603,46 @@
           <w:iCs/>
           <w:sz w:val="24"/>
           <w:szCs w:val="24"/>
-          <w:lang w:val="id-ID"/>
         </w:rPr>
         <w:t xml:space="preserve"> </w:t>
       </w:r>
       <w:r>
         <w:rPr>
           <w:rFonts w:ascii="Times New Roman" w:hAnsi="Times New Roman" w:cs="Times New Roman"/>
-          <w:sz w:val="24"/>
-          <w:szCs w:val="24"/>
-          <w:lang w:val="id-ID"/>
-        </w:rPr>
-        <w:t>yang akan di terapkan pada Bus Trans Sarbagita sebagai sarana e-ticket ?</w:t>
+          <w:i/>
+          <w:iCs/>
+          <w:sz w:val="24"/>
+          <w:szCs w:val="24"/>
+          <w:lang w:val="id-ID"/>
+        </w:rPr>
+        <w:t xml:space="preserve"> </w:t>
+      </w:r>
+      <w:r>
+        <w:rPr>
+          <w:rFonts w:ascii="Times New Roman" w:hAnsi="Times New Roman" w:cs="Times New Roman"/>
+          <w:sz w:val="24"/>
+          <w:szCs w:val="24"/>
+          <w:lang w:val="id-ID"/>
+        </w:rPr>
+        <w:t>yang akan di terapkan pada Bus Trans Sarbagita sebagai sarana e-</w:t>
+      </w:r>
+      <w:r>
+        <w:rPr>
+          <w:rFonts w:ascii="Times New Roman" w:hAnsi="Times New Roman" w:cs="Times New Roman"/>
+          <w:sz w:val="24"/>
+          <w:szCs w:val="24"/>
+          <w:lang w:val="id-ID"/>
+        </w:rPr>
+        <w:t>Ti</w:t>
+      </w:r>
+      <w:r>
+        <w:rPr>
+          <w:rFonts w:ascii="Times New Roman" w:hAnsi="Times New Roman" w:cs="Times New Roman"/>
+          <w:sz w:val="24"/>
+          <w:szCs w:val="24"/>
+          <w:lang w:val="id-ID"/>
+        </w:rPr>
+        <w:t>ket ?</w:t>
       </w:r>
     </w:p>
     <w:p>
@@ -4309,15 +4722,33 @@
           <w:szCs w:val="24"/>
           <w:lang w:val="id-ID"/>
         </w:rPr>
-        <w:t>ingin dicapai pada Tugas Akhir ini adalah Impelementasi</w:t>
-      </w:r>
-      <w:r>
-        <w:rPr>
-          <w:rFonts w:ascii="Times New Roman" w:hAnsi="Times New Roman" w:cs="Times New Roman"/>
-          <w:sz w:val="24"/>
-          <w:szCs w:val="24"/>
-        </w:rPr>
-        <w:t xml:space="preserve"> </w:t>
+        <w:t>ing</w:t>
+      </w:r>
+      <w:r>
+        <w:rPr>
+          <w:rFonts w:ascii="Times New Roman" w:hAnsi="Times New Roman" w:cs="Times New Roman"/>
+          <w:sz w:val="24"/>
+          <w:szCs w:val="24"/>
+          <w:lang w:val="id-ID"/>
+        </w:rPr>
+        <w:t>in dicapai pada Tugas Akhir ini adalah  e-Ti</w:t>
+      </w:r>
+      <w:r>
+        <w:rPr>
+          <w:rFonts w:ascii="Times New Roman" w:hAnsi="Times New Roman" w:cs="Times New Roman"/>
+          <w:sz w:val="24"/>
+          <w:szCs w:val="24"/>
+          <w:lang w:val="id-ID"/>
+        </w:rPr>
+        <w:t xml:space="preserve">ket </w:t>
+      </w:r>
+      <w:r>
+        <w:rPr>
+          <w:rFonts w:ascii="Times New Roman" w:hAnsi="Times New Roman" w:cs="Times New Roman"/>
+          <w:sz w:val="24"/>
+          <w:szCs w:val="24"/>
+        </w:rPr>
+        <w:t xml:space="preserve">menggunakan </w:t>
       </w:r>
       <w:r>
         <w:rPr>
@@ -4344,20 +4775,9 @@
           <w:rFonts w:ascii="Times New Roman" w:hAnsi="Times New Roman" w:cs="Times New Roman"/>
           <w:sz w:val="24"/>
           <w:szCs w:val="24"/>
-          <w:lang w:val="id-ID"/>
-        </w:rPr>
-        <w:t xml:space="preserve">sebagai e-ticket </w:t>
-      </w:r>
-      <w:r>
-        <w:rPr>
-          <w:rFonts w:ascii="Times New Roman" w:hAnsi="Times New Roman" w:cs="Times New Roman"/>
-          <w:sz w:val="24"/>
-          <w:szCs w:val="24"/>
         </w:rPr>
         <w:t xml:space="preserve">pengganti Tiket Konvensional </w:t>
       </w:r>
-      <w:bookmarkStart w:id="7" w:name="_GoBack"/>
-      <w:bookmarkEnd w:id="7"/>
       <w:r>
         <w:rPr>
           <w:rFonts w:ascii="Times New Roman" w:hAnsi="Times New Roman" w:cs="Times New Roman"/>
@@ -4419,10 +4839,9 @@
           <w:szCs w:val="24"/>
           <w:lang w:val="id-ID"/>
         </w:rPr>
-        <w:lastRenderedPageBreak/>
         <w:t xml:space="preserve"> </w:t>
       </w:r>
-      <w:bookmarkStart w:id="8" w:name="_Toc407169705"/>
+      <w:bookmarkStart w:id="7" w:name="_Toc407169705"/>
       <w:r>
         <w:rPr>
           <w:rFonts w:ascii="Times New Roman" w:hAnsi="Times New Roman" w:cs="Times New Roman"/>
@@ -4434,7 +4853,7 @@
         </w:rPr>
         <w:t>Batasan Masalah</w:t>
       </w:r>
-      <w:bookmarkEnd w:id="8"/>
+      <w:bookmarkEnd w:id="7"/>
     </w:p>
     <w:p>
       <w:pPr>
@@ -4569,7 +4988,34 @@
           <w:szCs w:val="24"/>
           <w:lang w:val="id-ID"/>
         </w:rPr>
-        <w:t xml:space="preserve">Sistem yang dibuat adalah e-ticket yang menutamakan  keamanan data </w:t>
+        <w:lastRenderedPageBreak/>
+        <w:t>Sistem yang dibuat adalah e-Ti</w:t>
+      </w:r>
+      <w:r>
+        <w:rPr>
+          <w:rFonts w:ascii="Times New Roman" w:hAnsi="Times New Roman" w:cs="Times New Roman"/>
+          <w:sz w:val="24"/>
+          <w:szCs w:val="24"/>
+          <w:lang w:val="id-ID"/>
+        </w:rPr>
+        <w:t>ket yang men</w:t>
+      </w:r>
+      <w:r>
+        <w:rPr>
+          <w:rFonts w:ascii="Times New Roman" w:hAnsi="Times New Roman" w:cs="Times New Roman"/>
+          <w:sz w:val="24"/>
+          <w:szCs w:val="24"/>
+        </w:rPr>
+        <w:t>g</w:t>
+      </w:r>
+      <w:r>
+        <w:rPr>
+          <w:rFonts w:ascii="Times New Roman" w:hAnsi="Times New Roman" w:cs="Times New Roman"/>
+          <w:sz w:val="24"/>
+          <w:szCs w:val="24"/>
+          <w:lang w:val="id-ID"/>
+        </w:rPr>
+        <w:t xml:space="preserve">utamakan  keamanan data </w:t>
       </w:r>
     </w:p>
     <w:p>
@@ -4692,7 +5138,7 @@
           <w:lang w:val="id-ID"/>
         </w:rPr>
       </w:pPr>
-      <w:bookmarkStart w:id="9" w:name="_Toc407169706"/>
+      <w:bookmarkStart w:id="8" w:name="_Toc407169706"/>
       <w:r>
         <w:rPr>
           <w:rFonts w:ascii="Times New Roman" w:hAnsi="Times New Roman" w:cs="Times New Roman"/>
@@ -4705,7 +5151,7 @@
         </w:rPr>
         <w:t>5. Manfaat Penelitian</w:t>
       </w:r>
-      <w:bookmarkEnd w:id="9"/>
+      <w:bookmarkEnd w:id="8"/>
     </w:p>
     <w:p>
       <w:pPr>
@@ -4769,7 +5215,25 @@
           <w:szCs w:val="24"/>
           <w:lang w:val="id-ID"/>
         </w:rPr>
-        <w:t>waktu untuk melakukan transaksi Pembelian tiket</w:t>
+        <w:t>waktu untuk</w:t>
+      </w:r>
+      <w:r>
+        <w:rPr>
+          <w:rFonts w:ascii="Times New Roman" w:hAnsi="Times New Roman" w:cs="Times New Roman"/>
+          <w:sz w:val="24"/>
+          <w:szCs w:val="24"/>
+          <w:lang w:val="id-ID"/>
+        </w:rPr>
+        <w:t xml:space="preserve"> melakukan transaksi Pembelian T</w:t>
+      </w:r>
+      <w:r>
+        <w:rPr>
+          <w:rFonts w:ascii="Times New Roman" w:hAnsi="Times New Roman" w:cs="Times New Roman"/>
+          <w:sz w:val="24"/>
+          <w:szCs w:val="24"/>
+          <w:lang w:val="id-ID"/>
+        </w:rPr>
+        <w:t>iket</w:t>
       </w:r>
       <w:r>
         <w:rPr>
@@ -4942,6 +5406,7 @@
         <w:spacing w:after="0" w:line="360" w:lineRule="auto"/>
         <w:jc w:val="both"/>
         <w:rPr>
+          <w:rStyle w:val="apple-style-span"/>
           <w:rFonts w:ascii="Times New Roman" w:hAnsi="Times New Roman" w:cs="Times New Roman"/>
           <w:sz w:val="24"/>
           <w:szCs w:val="24"/>
@@ -4986,39 +5451,11 @@
         </w:rPr>
         <w:t>Desktop</w:t>
       </w:r>
-    </w:p>
-    <w:p>
-      <w:pPr>
-        <w:autoSpaceDE w:val="0"/>
-        <w:autoSpaceDN w:val="0"/>
-        <w:adjustRightInd w:val="0"/>
-        <w:spacing w:after="0" w:line="360" w:lineRule="auto"/>
-        <w:jc w:val="both"/>
-        <w:rPr>
-          <w:rStyle w:val="apple-style-span"/>
-          <w:rFonts w:ascii="Times New Roman" w:hAnsi="Times New Roman" w:cs="Times New Roman"/>
-          <w:i/>
-          <w:iCs/>
-          <w:sz w:val="24"/>
-          <w:szCs w:val="24"/>
-          <w:lang w:val="id-ID"/>
-        </w:rPr>
-      </w:pPr>
-      <w:r>
-        <w:rPr>
-          <w:rFonts w:ascii="Times New Roman" w:hAnsi="Times New Roman" w:cs="Times New Roman"/>
-          <w:sz w:val="24"/>
-          <w:szCs w:val="24"/>
-          <w:lang w:val="id-ID"/>
-        </w:rPr>
-        <w:t xml:space="preserve">   </w:t>
-      </w:r>
-      <w:r>
-        <w:rPr>
-          <w:rFonts w:ascii="Times New Roman" w:hAnsi="Times New Roman" w:cs="Times New Roman"/>
-          <w:sz w:val="24"/>
-          <w:szCs w:val="24"/>
-          <w:lang w:val="id-ID"/>
+      <w:r>
+        <w:rPr>
+          <w:rFonts w:ascii="Times New Roman" w:hAnsi="Times New Roman" w:cs="Times New Roman"/>
+          <w:sz w:val="24"/>
+          <w:szCs w:val="24"/>
         </w:rPr>
         <w:t xml:space="preserve"> </w:t>
       </w:r>
@@ -5029,16 +5466,16 @@
           <w:szCs w:val="24"/>
           <w:lang w:val="id-ID"/>
         </w:rPr>
-        <w:tab/>
-      </w:r>
-      <w:r>
-        <w:rPr>
-          <w:rFonts w:ascii="Times New Roman" w:hAnsi="Times New Roman" w:cs="Times New Roman"/>
-          <w:sz w:val="24"/>
-          <w:szCs w:val="24"/>
-          <w:lang w:val="id-ID"/>
-        </w:rPr>
-        <w:t>Da</w:t>
+        <w:t>d</w:t>
+      </w:r>
+      <w:r>
+        <w:rPr>
+          <w:rFonts w:ascii="Times New Roman" w:hAnsi="Times New Roman" w:cs="Times New Roman"/>
+          <w:sz w:val="24"/>
+          <w:szCs w:val="24"/>
+          <w:lang w:val="id-ID"/>
+        </w:rPr>
+        <w:t>a</w:t>
       </w:r>
       <w:r>
         <w:rPr>
@@ -5090,7 +5527,7 @@
           <w:lang w:val="id-ID"/>
         </w:rPr>
       </w:pPr>
-      <w:bookmarkStart w:id="10" w:name="_Toc407169707"/>
+      <w:bookmarkStart w:id="9" w:name="_Toc407169707"/>
       <w:r>
         <w:rPr>
           <w:rFonts w:ascii="Times New Roman" w:hAnsi="Times New Roman" w:cs="Times New Roman"/>
@@ -5102,7 +5539,7 @@
         </w:rPr>
         <w:t>Tinjauan Pustaka</w:t>
       </w:r>
-      <w:bookmarkEnd w:id="10"/>
+      <w:bookmarkEnd w:id="9"/>
       <w:r>
         <w:rPr>
           <w:rFonts w:ascii="Times New Roman" w:hAnsi="Times New Roman" w:cs="Times New Roman"/>
@@ -5129,7 +5566,7 @@
           <w:lang w:val="id-ID"/>
         </w:rPr>
       </w:pPr>
-      <w:bookmarkStart w:id="11" w:name="_Toc407169708"/>
+      <w:bookmarkStart w:id="10" w:name="_Toc407169708"/>
       <w:r>
         <w:rPr>
           <w:rFonts w:ascii="Times New Roman" w:hAnsi="Times New Roman" w:cs="Times New Roman"/>
@@ -5152,7 +5589,7 @@
         </w:rPr>
         <w:t>Tinjauan Studi</w:t>
       </w:r>
-      <w:bookmarkEnd w:id="11"/>
+      <w:bookmarkEnd w:id="10"/>
     </w:p>
     <w:p>
       <w:pPr>
@@ -5188,6 +5625,7 @@
           <w:rFonts w:ascii="Times New Roman" w:hAnsi="Times New Roman" w:cs="Times New Roman"/>
           <w:sz w:val="24"/>
           <w:szCs w:val="24"/>
+          <w:lang w:val="id-ID"/>
         </w:rPr>
       </w:pPr>
       <w:r>
@@ -5206,7 +5644,20 @@
         <w:autoSpaceDN w:val="0"/>
         <w:adjustRightInd w:val="0"/>
         <w:spacing w:after="0" w:line="360" w:lineRule="auto"/>
-        <w:jc w:val="center"/>
+        <w:rPr>
+          <w:rFonts w:ascii="Times New Roman" w:hAnsi="Times New Roman" w:cs="Times New Roman"/>
+          <w:sz w:val="24"/>
+          <w:szCs w:val="24"/>
+        </w:rPr>
+      </w:pPr>
+    </w:p>
+    <w:p>
+      <w:pPr>
+        <w:autoSpaceDE w:val="0"/>
+        <w:autoSpaceDN w:val="0"/>
+        <w:adjustRightInd w:val="0"/>
+        <w:spacing w:after="0" w:line="360" w:lineRule="auto"/>
+        <w:jc w:val="both"/>
         <w:rPr>
           <w:rFonts w:ascii="Times New Roman" w:hAnsi="Times New Roman" w:cs="Times New Roman"/>
           <w:bCs/>
@@ -5356,17 +5807,7 @@
           <w:szCs w:val="24"/>
           <w:lang w:val="id-ID"/>
         </w:rPr>
-        <w:t xml:space="preserve">dalam era kompetisi global yang diperlukan  kemampuan untuk mengidentifikasi prioritas dan pilihan pelanggan. Dengan kata lain pengetahuan mengenai pelanggan harus menjadi strategi yang diimplementasikan pada tiap bagian dalam perusahaan, dari tingkat manajemen tertinggi, hingga semua pegawai yang berhubungan langsung dengan </w:t>
-      </w:r>
-      <w:r>
-        <w:rPr>
-          <w:rFonts w:ascii="Times New Roman" w:hAnsi="Times New Roman" w:cs="Times New Roman"/>
-          <w:sz w:val="24"/>
-          <w:szCs w:val="24"/>
-          <w:lang w:val="id-ID"/>
-        </w:rPr>
-        <w:lastRenderedPageBreak/>
-        <w:t>pelanggan.</w:t>
+        <w:t>dalam era kompetisi global yang diperlukan  kemampuan untuk mengidentifikasi prioritas dan pilihan pelanggan. Dengan kata lain pengetahuan mengenai pelanggan harus menjadi strategi yang diimplementasikan pada tiap bagian dalam perusahaan, dari tingkat manajemen tertinggi, hingga semua pegawai yang berhubungan langsung dengan pelanggan.</w:t>
       </w:r>
       <w:r>
         <w:rPr>
@@ -5411,6 +5852,7 @@
           <w:szCs w:val="24"/>
           <w:lang w:val="id-ID"/>
         </w:rPr>
+        <w:lastRenderedPageBreak/>
         <w:t>2011 sampai tahun 2012. Penerapan teknologi ini khususnya padatelepon seluler diharapkan dapat menjawab tantangan globalisasi pasartelekomunikasi dimasa mendatang.</w:t>
       </w:r>
     </w:p>
@@ -5420,7 +5862,7 @@
         <w:autoSpaceDN w:val="0"/>
         <w:adjustRightInd w:val="0"/>
         <w:spacing w:after="0" w:line="360" w:lineRule="auto"/>
-        <w:jc w:val="center"/>
+        <w:jc w:val="both"/>
         <w:rPr>
           <w:rFonts w:ascii="Times New Roman" w:hAnsi="Times New Roman" w:cs="Times New Roman"/>
           <w:i/>
@@ -5448,13 +5890,10 @@
         <w:jc w:val="both"/>
         <w:rPr>
           <w:rFonts w:ascii="Times New Roman" w:hAnsi="Times New Roman" w:cs="Times New Roman"/>
-          <w:b/>
-          <w:sz w:val="24"/>
-          <w:szCs w:val="24"/>
-          <w:lang w:val="id-ID"/>
-        </w:rPr>
-      </w:pPr>
-      <w:proofErr w:type="gramStart"/>
+          <w:sz w:val="24"/>
+          <w:szCs w:val="24"/>
+        </w:rPr>
+      </w:pPr>
       <w:r>
         <w:rPr>
           <w:rFonts w:ascii="Times New Roman" w:hAnsi="Times New Roman" w:cs="Times New Roman"/>
@@ -5470,17 +5909,7 @@
           <w:szCs w:val="24"/>
           <w:lang w:val="id-ID"/>
         </w:rPr>
-        <w:t>(</w:t>
-      </w:r>
-      <w:proofErr w:type="gramEnd"/>
-      <w:r>
-        <w:rPr>
-          <w:rFonts w:ascii="Times New Roman" w:hAnsi="Times New Roman" w:cs="Times New Roman"/>
-          <w:sz w:val="24"/>
-          <w:szCs w:val="24"/>
-          <w:lang w:val="id-ID"/>
-        </w:rPr>
-        <w:t>2011)</w:t>
+        <w:t>(2011)</w:t>
       </w:r>
       <w:r>
         <w:rPr>
@@ -5505,69 +5934,7 @@
           <w:sz w:val="24"/>
           <w:szCs w:val="24"/>
         </w:rPr>
-        <w:t xml:space="preserve">Kebutuhan akan informasi yang mobile menjadi latar belakang bagi perkembangan teknologi proteksi komunikasi data. Ketika membicarakan tentang keamnan data, maka salah satu solusi yang terpikir adalah kriptografi. Kriptografi adalah suatu cabang ilmu matematika yang memanfaatkan proses komputasi untuk mengacak data yang </w:t>
-      </w:r>
-      <w:proofErr w:type="gramStart"/>
-      <w:r>
-        <w:rPr>
-          <w:rFonts w:ascii="Times New Roman" w:hAnsi="Times New Roman" w:cs="Times New Roman"/>
-          <w:sz w:val="24"/>
-          <w:szCs w:val="24"/>
-        </w:rPr>
-        <w:t>akan</w:t>
-      </w:r>
-      <w:proofErr w:type="gramEnd"/>
-      <w:r>
-        <w:rPr>
-          <w:rFonts w:ascii="Times New Roman" w:hAnsi="Times New Roman" w:cs="Times New Roman"/>
-          <w:sz w:val="24"/>
-          <w:szCs w:val="24"/>
-        </w:rPr>
-        <w:t xml:space="preserve"> dikirimkan. Pada penelitian ini diimplementasikan tiga algoritma yang digunakan dalam kriptografi, antara lain hash function dengan algoritma MD5 dan SHA1, serta algoritma kriptografi simetrik, yaitu RC4. Semua algoritma tersebut diadaptasi ke dalam sistem yang menggunakan platform J2ME. Sistem yang telah diimplementasikan dapat berjalan baik pada emulator J2ME Wireless Toolkit. Analisa terhadap subsistem security dilakukan berdasarkan beberapa parameter, yaitu panjang data aoutput, penggunaan memory, waktu proses, distribusi frekuensi kemunculan karakter, variasi distribusi, avallanche effect untuk algoritma RC4, dan waktu untuk melakukan brute force attack pada algoritma RC4. Dari hasil analisa terhadap parameter- parameter diatas diperoleh bahwa algoritma SHA1 memiliki keunggulan pada parameter panjang data output, waktu proses dengan kombinasi algoritma RC4, distribusi frekuensi, variansi, dan waktu brute force attack. Algoritma MD5 memiliki keunggulan pada parameter penggunaan memory, dan waktu proses tanpa kombinasi algoritma RC4. Maka secara umum algoritma SHA1 memiliki kinerja yang lebih baik daripada MD5.</w:t>
-      </w:r>
-    </w:p>
-    <w:p>
-      <w:pPr>
-        <w:autoSpaceDE w:val="0"/>
-        <w:autoSpaceDN w:val="0"/>
-        <w:adjustRightInd w:val="0"/>
-        <w:spacing w:after="0" w:line="360" w:lineRule="auto"/>
-        <w:jc w:val="both"/>
-        <w:rPr>
-          <w:rFonts w:ascii="Times New Roman" w:hAnsi="Times New Roman" w:cs="Times New Roman"/>
-          <w:i/>
-          <w:sz w:val="24"/>
-          <w:szCs w:val="24"/>
-        </w:rPr>
-      </w:pPr>
-      <w:r>
-        <w:rPr>
-          <w:rFonts w:ascii="Times New Roman" w:hAnsi="Times New Roman" w:cs="Times New Roman"/>
-          <w:i/>
-          <w:sz w:val="24"/>
-          <w:szCs w:val="24"/>
-        </w:rPr>
-        <w:t xml:space="preserve">Implementasi Teknologi </w:t>
-      </w:r>
-      <w:proofErr w:type="gramStart"/>
-      <w:r>
-        <w:rPr>
-          <w:rFonts w:ascii="Times New Roman" w:hAnsi="Times New Roman" w:cs="Times New Roman"/>
-          <w:i/>
-          <w:sz w:val="24"/>
-          <w:szCs w:val="24"/>
-        </w:rPr>
-        <w:t>Near</w:t>
-      </w:r>
-      <w:proofErr w:type="gramEnd"/>
-      <w:r>
-        <w:rPr>
-          <w:rFonts w:ascii="Times New Roman" w:hAnsi="Times New Roman" w:cs="Times New Roman"/>
-          <w:i/>
-          <w:sz w:val="24"/>
-          <w:szCs w:val="24"/>
-        </w:rPr>
-        <w:t xml:space="preserve"> Field Communication (NFC) dan Kartu Radio Frequency Identification (RFID) untuk Sistem Resep Dokter berbasis Android</w:t>
+        <w:t>Kebutuhan akan informasi yang mobile menjadi latar belakang bagi perkembangan teknologi proteksi komunikasi data. Ketika membicarakan tentang keamnan data, maka salah satu solusi yang terpikir adalah kriptografi. Kriptografi adalah suatu cabang ilmu matematika yang memanfaatkan proses komputasi untuk mengacak data yang akan dikirimkan. Pada penelitian ini diimplementasikan tiga algoritma yang digunakan dalam kriptografi, antara lain hash function dengan algoritma MD5 dan SHA1, serta algoritma kriptografi simetrik, yaitu RC4. Semua algoritma tersebut diadaptasi ke dalam sistem yang menggunakan platform J2ME. Sistem yang telah diimplementasikan dapat berjalan baik pada emulator J2ME Wireless Toolkit. Analisa terhadap subsistem security dilakukan berdasarkan beberapa parameter, yaitu panjang data aoutput, penggunaan memory, waktu proses, distribusi frekuensi kemunculan karakter, variasi distribusi, avallanche effect untuk algoritma RC4, dan waktu untuk melakukan brute force attack pada algoritma RC4. Dari hasil analisa terhadap parameter- parameter diatas diperoleh bahwa algoritma SHA1 memiliki keunggulan pada parameter panjang data output, waktu proses dengan kombinasi algoritma RC4, distribusi frekuensi, variansi, dan waktu brute force attack. Algoritma MD5 memiliki keunggulan pada parameter penggunaan memory, dan waktu proses tanpa kombinasi algoritma RC4. Maka secara umum algoritma SHA1 memiliki kinerja yang lebih baik daripada MD5.</w:t>
       </w:r>
     </w:p>
     <w:p>
@@ -5580,63 +5947,35 @@
         <w:jc w:val="both"/>
         <w:rPr>
           <w:rFonts w:ascii="Times New Roman" w:hAnsi="Times New Roman" w:cs="Times New Roman"/>
-          <w:sz w:val="24"/>
-          <w:szCs w:val="24"/>
-          <w:lang w:val="id-ID"/>
-        </w:rPr>
-      </w:pPr>
-      <w:r>
-        <w:rPr>
-          <w:rFonts w:ascii="Times New Roman" w:hAnsi="Times New Roman" w:cs="Times New Roman"/>
-          <w:sz w:val="24"/>
-          <w:szCs w:val="24"/>
-          <w:lang w:val="id-ID"/>
-        </w:rPr>
-        <w:t xml:space="preserve">Putra(2012)menurut yang ditulis pada jurnal ini </w:t>
-      </w:r>
-      <w:r>
-        <w:rPr>
-          <w:rFonts w:ascii="Times New Roman" w:hAnsi="Times New Roman" w:cs="Times New Roman"/>
-          <w:sz w:val="24"/>
-          <w:szCs w:val="24"/>
-        </w:rPr>
-        <w:t xml:space="preserve">Resep merupakan media untuk menyimpan informasi obat yang diberikan oleh dokter kepada pasien. Biasanya ditulis menggunakana tulisan tangan pada sebuah media kertas. Near </w:t>
-      </w:r>
-      <w:r>
-        <w:rPr>
-          <w:rFonts w:ascii="Times New Roman" w:hAnsi="Times New Roman" w:cs="Times New Roman"/>
-          <w:sz w:val="24"/>
-          <w:szCs w:val="24"/>
-        </w:rPr>
-        <w:lastRenderedPageBreak/>
-        <w:t xml:space="preserve">Field Communication (NFC) adalah sebuah hardware yang terdapat di dalam perangkat mobile yang memungkinkan penggunanya membaca dan mengirim data ke dalam tag atau kartu RFID. NFC dan kartu RFID dapat dimanfaatkan untuk membuat sebuah sistem resep dokter berbasis Android. Resep ditulis melalui perangkat </w:t>
-      </w:r>
-      <w:proofErr w:type="gramStart"/>
-      <w:r>
-        <w:rPr>
-          <w:rFonts w:ascii="Times New Roman" w:hAnsi="Times New Roman" w:cs="Times New Roman"/>
-          <w:sz w:val="24"/>
-          <w:szCs w:val="24"/>
-        </w:rPr>
-        <w:t>Android</w:t>
-      </w:r>
-      <w:proofErr w:type="gramEnd"/>
-      <w:r>
-        <w:rPr>
-          <w:rFonts w:ascii="Times New Roman" w:hAnsi="Times New Roman" w:cs="Times New Roman"/>
-          <w:sz w:val="24"/>
-          <w:szCs w:val="24"/>
-        </w:rPr>
-        <w:t xml:space="preserve">, kemudian resep ditransfer ke dalam kartu RFID pasien. Selanjutnya pasien memberikan kartu RFID ini kepada petugas apotek. Petugas apotek dengan </w:t>
-      </w:r>
-      <w:r>
-        <w:rPr>
-          <w:rFonts w:ascii="Times New Roman" w:hAnsi="Times New Roman" w:cs="Times New Roman"/>
-          <w:sz w:val="24"/>
-          <w:szCs w:val="24"/>
-          <w:lang w:val="id-ID"/>
-        </w:rPr>
-        <w:t xml:space="preserve">    </w:t>
+          <w:b/>
+          <w:sz w:val="24"/>
+          <w:szCs w:val="24"/>
+          <w:lang w:val="id-ID"/>
+        </w:rPr>
+      </w:pPr>
+    </w:p>
+    <w:p>
+      <w:pPr>
+        <w:autoSpaceDE w:val="0"/>
+        <w:autoSpaceDN w:val="0"/>
+        <w:adjustRightInd w:val="0"/>
+        <w:spacing w:after="0" w:line="360" w:lineRule="auto"/>
+        <w:jc w:val="both"/>
+        <w:rPr>
+          <w:rFonts w:ascii="Times New Roman" w:hAnsi="Times New Roman" w:cs="Times New Roman"/>
+          <w:i/>
+          <w:sz w:val="24"/>
+          <w:szCs w:val="24"/>
+        </w:rPr>
+      </w:pPr>
+      <w:r>
+        <w:rPr>
+          <w:rFonts w:ascii="Times New Roman" w:hAnsi="Times New Roman" w:cs="Times New Roman"/>
+          <w:i/>
+          <w:sz w:val="24"/>
+          <w:szCs w:val="24"/>
+        </w:rPr>
+        <w:t>Implementasi Teknologi Near Field Communication (NFC) dan Kartu Radio Frequency Identification (RFID) untuk Sistem Resep Dokter berbasis Android</w:t>
       </w:r>
     </w:p>
     <w:p>
@@ -5651,26 +5990,82 @@
           <w:rFonts w:ascii="Times New Roman" w:hAnsi="Times New Roman" w:cs="Times New Roman"/>
           <w:sz w:val="24"/>
           <w:szCs w:val="24"/>
-        </w:rPr>
-      </w:pPr>
-      <w:proofErr w:type="gramStart"/>
-      <w:r>
-        <w:rPr>
-          <w:rFonts w:ascii="Times New Roman" w:hAnsi="Times New Roman" w:cs="Times New Roman"/>
-          <w:sz w:val="24"/>
-          <w:szCs w:val="24"/>
-        </w:rPr>
-        <w:t>menggunakan</w:t>
-      </w:r>
-      <w:proofErr w:type="gramEnd"/>
-      <w:r>
-        <w:rPr>
-          <w:rFonts w:ascii="Times New Roman" w:hAnsi="Times New Roman" w:cs="Times New Roman"/>
-          <w:sz w:val="24"/>
-          <w:szCs w:val="24"/>
-        </w:rPr>
-        <w:t xml:space="preserve"> perangkat Android-nya membaca resep yang terdapat di dalam kartu RFID pasien. Beberapa aplikasi pendukung dibangun untuk mendukung implementasi dari sistem resep dokter ini, seperti aplikasi untuk manajemen daftar obat pada aplikasi dokter dan aplikasi manajemen inventori obat pada apotek. Hasilnya adalah sebuah sistem resep dokter baru dengan menggunakan perangkat Andorid, teknologi NFC dan RFID. Hasil yang didapatkan adalah 96% dokter menyatakatakan bahwa sistem ini dapat mengurangi kesalahan dalam penulisan resep. Persentase apotekerpetugas apotek menyatakan bahwa sistem ini memudahkan mereka dalam bertransaksi dan mencegah terjadinya kesalahan pada data inventori obat apotek adalah sebanyak 76%. Persentase pasien menyatakan bahwa sistem ini memudahkan mereka ketika berobat adalah sebanyak 90%.</w:t>
-      </w:r>
+          <w:lang w:val="id-ID"/>
+        </w:rPr>
+      </w:pPr>
+      <w:r>
+        <w:rPr>
+          <w:rFonts w:ascii="Times New Roman" w:hAnsi="Times New Roman" w:cs="Times New Roman"/>
+          <w:sz w:val="24"/>
+          <w:szCs w:val="24"/>
+          <w:lang w:val="id-ID"/>
+        </w:rPr>
+        <w:t xml:space="preserve">Putra(2012)menurut yang ditulis pada jurnal ini </w:t>
+      </w:r>
+      <w:r>
+        <w:rPr>
+          <w:rFonts w:ascii="Times New Roman" w:hAnsi="Times New Roman" w:cs="Times New Roman"/>
+          <w:sz w:val="24"/>
+          <w:szCs w:val="24"/>
+        </w:rPr>
+        <w:t xml:space="preserve">Resep merupakan media untuk menyimpan informasi obat yang diberikan oleh dokter kepada pasien. Biasanya ditulis menggunakana tulisan tangan pada sebuah media kertas. Near Field Communication (NFC) adalah sebuah hardware yang terdapat di dalam </w:t>
+      </w:r>
+      <w:r>
+        <w:rPr>
+          <w:rFonts w:ascii="Times New Roman" w:hAnsi="Times New Roman" w:cs="Times New Roman"/>
+          <w:sz w:val="24"/>
+          <w:szCs w:val="24"/>
+        </w:rPr>
+        <w:lastRenderedPageBreak/>
+        <w:t xml:space="preserve">perangkat mobile yang memungkinkan penggunanya membaca dan mengirim data ke dalam tag atau kartu RFID. NFC dan kartu RFID dapat dimanfaatkan untuk membuat sebuah sistem resep dokter berbasis Android. Resep ditulis melalui perangkat Android, kemudian resep ditransfer ke dalam kartu RFID pasien. Selanjutnya pasien memberikan kartu RFID ini kepada petugas apotek. Petugas apotek dengan </w:t>
+      </w:r>
+      <w:r>
+        <w:rPr>
+          <w:rFonts w:ascii="Times New Roman" w:hAnsi="Times New Roman" w:cs="Times New Roman"/>
+          <w:sz w:val="24"/>
+          <w:szCs w:val="24"/>
+          <w:lang w:val="id-ID"/>
+        </w:rPr>
+        <w:t xml:space="preserve">    </w:t>
+      </w:r>
+    </w:p>
+    <w:p>
+      <w:pPr>
+        <w:autoSpaceDE w:val="0"/>
+        <w:autoSpaceDN w:val="0"/>
+        <w:adjustRightInd w:val="0"/>
+        <w:spacing w:after="0" w:line="360" w:lineRule="auto"/>
+        <w:ind w:firstLine="720"/>
+        <w:jc w:val="both"/>
+        <w:rPr>
+          <w:rFonts w:ascii="Times New Roman" w:hAnsi="Times New Roman" w:cs="Times New Roman"/>
+          <w:sz w:val="24"/>
+          <w:szCs w:val="24"/>
+        </w:rPr>
+      </w:pPr>
+      <w:r>
+        <w:rPr>
+          <w:rFonts w:ascii="Times New Roman" w:hAnsi="Times New Roman" w:cs="Times New Roman"/>
+          <w:sz w:val="24"/>
+          <w:szCs w:val="24"/>
+        </w:rPr>
+        <w:t>menggunakan perangkat Android-nya membaca resep yang terdapat di dalam kartu RFID pasien. Beberapa aplikasi pendukung dibangun untuk mendukung implementasi dari sistem resep dokter ini, seperti aplikasi untuk manajemen daftar obat pada aplikasi dokter dan aplikasi manajemen inventori obat pada apotek. Hasilnya adalah sebuah sistem resep dokter baru dengan menggunakan perangkat Andorid, teknologi NFC dan RFID. Hasil yang didapatkan adalah 96% dokter menyatakatakan bahwa sistem ini dapat mengurangi kesalahan dalam penulisan resep. Persentase apotekerpetugas apotek menyatakan bahwa sistem ini memudahkan mereka dalam bertransaksi dan mencegah terjadinya kesalahan pada data inventori obat apotek adalah sebanyak 76%. Persentase pasien menyatakan bahwa sistem ini memudahkan mereka ketika berobat adalah sebanyak 90%.</w:t>
+      </w:r>
+    </w:p>
+    <w:p>
+      <w:pPr>
+        <w:autoSpaceDE w:val="0"/>
+        <w:autoSpaceDN w:val="0"/>
+        <w:adjustRightInd w:val="0"/>
+        <w:spacing w:after="0" w:line="360" w:lineRule="auto"/>
+        <w:ind w:firstLine="720"/>
+        <w:jc w:val="both"/>
+        <w:rPr>
+          <w:rFonts w:ascii="Times New Roman" w:hAnsi="Times New Roman" w:cs="Times New Roman"/>
+          <w:sz w:val="24"/>
+          <w:szCs w:val="24"/>
+        </w:rPr>
+      </w:pPr>
     </w:p>
     <w:p>
       <w:pPr>
@@ -5685,7 +6080,7 @@
           <w:lang w:val="id-ID"/>
         </w:rPr>
       </w:pPr>
-      <w:bookmarkStart w:id="12" w:name="_Toc407169709"/>
+      <w:bookmarkStart w:id="11" w:name="_Toc407169709"/>
       <w:r>
         <w:rPr>
           <w:rFonts w:ascii="Times New Roman" w:hAnsi="Times New Roman" w:cs="Times New Roman"/>
@@ -5697,7 +6092,7 @@
         </w:rPr>
         <w:t>6.2. Landasan Teori</w:t>
       </w:r>
-      <w:bookmarkEnd w:id="12"/>
+      <w:bookmarkEnd w:id="11"/>
     </w:p>
     <w:p>
       <w:pPr>
@@ -5710,7 +6105,7 @@
           <w:lang w:val="id-ID"/>
         </w:rPr>
       </w:pPr>
-      <w:bookmarkStart w:id="13" w:name="_Toc407169710"/>
+      <w:bookmarkStart w:id="12" w:name="_Toc407169710"/>
       <w:r>
         <w:rPr>
           <w:rFonts w:ascii="Times New Roman" w:hAnsi="Times New Roman" w:cs="Times New Roman"/>
@@ -5720,7 +6115,7 @@
         </w:rPr>
         <w:t>6.2.1.NFC</w:t>
       </w:r>
-      <w:bookmarkEnd w:id="13"/>
+      <w:bookmarkEnd w:id="12"/>
     </w:p>
     <w:p>
       <w:pPr>
@@ -6141,7 +6536,7 @@
           <w:lang w:val="id-ID"/>
         </w:rPr>
       </w:pPr>
-      <w:bookmarkStart w:id="14" w:name="_Toc407169711"/>
+      <w:bookmarkStart w:id="13" w:name="_Toc407169711"/>
       <w:r>
         <w:rPr>
           <w:rFonts w:ascii="Times New Roman" w:hAnsi="Times New Roman" w:cs="Times New Roman"/>
@@ -6151,7 +6546,7 @@
         </w:rPr>
         <w:t>6.2.2. Mode Operasi NFC</w:t>
       </w:r>
-      <w:bookmarkEnd w:id="14"/>
+      <w:bookmarkEnd w:id="13"/>
     </w:p>
     <w:p>
       <w:pPr>
@@ -6314,27 +6709,25 @@
           <w:szCs w:val="24"/>
           <w:lang w:val="id-ID"/>
         </w:rPr>
-        <w:t xml:space="preserve">bertukar data antar perangkat perangkat </w:t>
-      </w:r>
-      <w:r>
-        <w:rPr>
-          <w:rFonts w:ascii="Times New Roman" w:hAnsi="Times New Roman" w:cs="Times New Roman"/>
-          <w:i/>
-          <w:iCs/>
-          <w:sz w:val="24"/>
-          <w:szCs w:val="24"/>
-          <w:lang w:val="id-ID"/>
-        </w:rPr>
-        <w:t xml:space="preserve">mobile </w:t>
-      </w:r>
-      <w:r>
-        <w:rPr>
-          <w:rFonts w:ascii="Times New Roman" w:hAnsi="Times New Roman" w:cs="Times New Roman"/>
-          <w:sz w:val="24"/>
-          <w:szCs w:val="24"/>
-          <w:lang w:val="id-ID"/>
-        </w:rPr>
-        <w:t>antara satu buah perangkat,</w:t>
+        <w:t>bertukar</w:t>
+      </w:r>
+      <w:r>
+        <w:rPr>
+          <w:rFonts w:ascii="Times New Roman" w:hAnsi="Times New Roman" w:cs="Times New Roman"/>
+          <w:sz w:val="24"/>
+          <w:szCs w:val="24"/>
+          <w:lang w:val="id-ID"/>
+        </w:rPr>
+        <w:t xml:space="preserve"> data antar perangkat </w:t>
+      </w:r>
+      <w:r>
+        <w:rPr>
+          <w:rFonts w:ascii="Times New Roman" w:hAnsi="Times New Roman" w:cs="Times New Roman"/>
+          <w:sz w:val="24"/>
+          <w:szCs w:val="24"/>
+          <w:lang w:val="id-ID"/>
+        </w:rPr>
+        <w:t>,</w:t>
       </w:r>
       <w:r>
         <w:rPr>
@@ -6352,7 +6745,25 @@
           <w:szCs w:val="24"/>
           <w:lang w:val="id-ID"/>
         </w:rPr>
-        <w:t xml:space="preserve">dengan perangkat lain yang mendungkung NFC. Mode Operasi ini digunakan oleh Android Beam. Pada mode ini, dimungkinkan dua buah perangkat NFC pada perangkat </w:t>
+        <w:t>dengan perangkat lain ya</w:t>
+      </w:r>
+      <w:r>
+        <w:rPr>
+          <w:rFonts w:ascii="Times New Roman" w:hAnsi="Times New Roman" w:cs="Times New Roman"/>
+          <w:sz w:val="24"/>
+          <w:szCs w:val="24"/>
+          <w:lang w:val="id-ID"/>
+        </w:rPr>
+        <w:t>ng mendungkung NFC</w:t>
+      </w:r>
+      <w:r>
+        <w:rPr>
+          <w:rFonts w:ascii="Times New Roman" w:hAnsi="Times New Roman" w:cs="Times New Roman"/>
+          <w:sz w:val="24"/>
+          <w:szCs w:val="24"/>
+          <w:lang w:val="id-ID"/>
+        </w:rPr>
+        <w:t xml:space="preserve">. Pada mode ini, dimungkinkan dua buah perangkat NFC pada perangkat </w:t>
       </w:r>
       <w:r>
         <w:rPr>
@@ -6473,7 +6884,16 @@
           <w:szCs w:val="24"/>
           <w:lang w:val="id-ID"/>
         </w:rPr>
-        <w:t xml:space="preserve">yang memungkinkan perangkat NFC sendiri untuk bertindak sebagai kartu NFC. Kartu NFC yang ditiru kemudian dapat diakses oleh pembaca NFC eksternal. Modus emulasi kartu memberikan kesempatan untuk perangkat </w:t>
+        <w:t>yang memungkinkan perangkat NFC sendiri untuk bertindak sebagai kartu NFC. Kartu NFC yang ditiru kemudian dapat diakses oleh pembaca NFC ekste</w:t>
+      </w:r>
+      <w:r>
+        <w:rPr>
+          <w:rFonts w:ascii="Times New Roman" w:hAnsi="Times New Roman" w:cs="Times New Roman"/>
+          <w:sz w:val="24"/>
+          <w:szCs w:val="24"/>
+          <w:lang w:val="id-ID"/>
+        </w:rPr>
+        <w:t>rnal.</w:t>
       </w:r>
       <w:r>
         <w:rPr>
@@ -6484,7 +6904,7 @@
           <w:szCs w:val="24"/>
           <w:lang w:val="id-ID"/>
         </w:rPr>
-        <w:t xml:space="preserve">mobile </w:t>
+        <w:t xml:space="preserve"> </w:t>
       </w:r>
       <w:r>
         <w:rPr>
@@ -6524,7 +6944,18 @@
           <w:szCs w:val="24"/>
           <w:lang w:val="id-ID"/>
         </w:rPr>
-        <w:t xml:space="preserve">mobile </w:t>
+        <w:t>TAG</w:t>
+      </w:r>
+      <w:r>
+        <w:rPr>
+          <w:rFonts w:ascii="Times New Roman" w:hAnsi="Times New Roman" w:cs="Times New Roman"/>
+          <w:i/>
+          <w:iCs/>
+          <w:sz w:val="24"/>
+          <w:szCs w:val="24"/>
+          <w:lang w:val="id-ID"/>
+        </w:rPr>
+        <w:t xml:space="preserve"> </w:t>
       </w:r>
       <w:r>
         <w:rPr>
@@ -6593,6 +7024,7 @@
           <w:szCs w:val="24"/>
           <w:lang w:val="id-ID"/>
         </w:rPr>
+        <w:lastRenderedPageBreak/>
         <w:t>Mode baca atau tulis</w:t>
       </w:r>
       <w:r>
@@ -6729,7 +7161,7 @@
           <w:lang w:val="id-ID" w:eastAsia="id-ID"/>
         </w:rPr>
       </w:pPr>
-      <w:bookmarkStart w:id="15" w:name="_Toc407169712"/>
+      <w:bookmarkStart w:id="14" w:name="_Toc407169712"/>
       <w:r>
         <w:rPr>
           <w:rFonts w:ascii="Times New Roman" w:eastAsia="Times New Roman" w:hAnsi="Times New Roman" w:cs="Times New Roman"/>
@@ -6763,7 +7195,7 @@
         </w:rPr>
         <w:t>NFC tags</w:t>
       </w:r>
-      <w:bookmarkEnd w:id="15"/>
+      <w:bookmarkEnd w:id="14"/>
     </w:p>
     <w:p>
       <w:pPr>
@@ -6810,9 +7242,8 @@
           <w:szCs w:val="24"/>
           <w:lang w:eastAsia="id-ID"/>
         </w:rPr>
-        <w:t xml:space="preserve">chip tidak menggunakan tenaga listrik dimana di dalam tag tersimpan </w:t>
-      </w:r>
-      <w:proofErr w:type="gramStart"/>
+        <w:t xml:space="preserve">chip tidak menggunakan tenaga listrik dimana di dalam tag tersimpan data , </w:t>
+      </w:r>
       <w:r>
         <w:rPr>
           <w:rFonts w:ascii="Times New Roman" w:eastAsia="Times New Roman" w:hAnsi="Times New Roman" w:cs="Times New Roman"/>
@@ -6820,9 +7251,8 @@
           <w:szCs w:val="24"/>
           <w:lang w:eastAsia="id-ID"/>
         </w:rPr>
-        <w:t>data ,</w:t>
-      </w:r>
-      <w:proofErr w:type="gramEnd"/>
+        <w:t>Untuk terkoneksi NFC perlu menyatukan atau</w:t>
+      </w:r>
       <w:r>
         <w:rPr>
           <w:rFonts w:ascii="Times New Roman" w:eastAsia="Times New Roman" w:hAnsi="Times New Roman" w:cs="Times New Roman"/>
@@ -6830,6 +7260,87 @@
           <w:szCs w:val="24"/>
           <w:lang w:eastAsia="id-ID"/>
         </w:rPr>
+        <w:t xml:space="preserve"> menempelkan dua perangkat NFC.</w:t>
+      </w:r>
+      <w:r>
+        <w:rPr>
+          <w:rFonts w:ascii="Times New Roman" w:eastAsia="Times New Roman" w:hAnsi="Times New Roman" w:cs="Times New Roman"/>
+          <w:sz w:val="24"/>
+          <w:szCs w:val="24"/>
+          <w:lang w:eastAsia="id-ID"/>
+        </w:rPr>
+        <w:t>Misalkan sa</w:t>
+      </w:r>
+      <w:r>
+        <w:rPr>
+          <w:rFonts w:ascii="Times New Roman" w:eastAsia="Times New Roman" w:hAnsi="Times New Roman" w:cs="Times New Roman"/>
+          <w:sz w:val="24"/>
+          <w:szCs w:val="24"/>
+          <w:lang w:eastAsia="id-ID"/>
+        </w:rPr>
+        <w:t xml:space="preserve">ja dengan menempelkan dua perangkat </w:t>
+      </w:r>
+      <w:r>
+        <w:rPr>
+          <w:rFonts w:ascii="Times New Roman" w:eastAsia="Times New Roman" w:hAnsi="Times New Roman" w:cs="Times New Roman"/>
+          <w:sz w:val="24"/>
+          <w:szCs w:val="24"/>
+          <w:lang w:eastAsia="id-ID"/>
+        </w:rPr>
+        <w:t xml:space="preserve"> yang m</w:t>
+      </w:r>
+      <w:r>
+        <w:rPr>
+          <w:rFonts w:ascii="Times New Roman" w:eastAsia="Times New Roman" w:hAnsi="Times New Roman" w:cs="Times New Roman"/>
+          <w:sz w:val="24"/>
+          <w:szCs w:val="24"/>
+          <w:lang w:eastAsia="id-ID"/>
+        </w:rPr>
+        <w:t xml:space="preserve">empunyai fitur NFC, saat menempelkan </w:t>
+      </w:r>
+      <w:r>
+        <w:rPr>
+          <w:rFonts w:ascii="Times New Roman" w:eastAsia="Times New Roman" w:hAnsi="Times New Roman" w:cs="Times New Roman"/>
+          <w:sz w:val="24"/>
+          <w:szCs w:val="24"/>
+          <w:lang w:eastAsia="id-ID"/>
+        </w:rPr>
+        <w:t xml:space="preserve"> secara back to back. </w:t>
+      </w:r>
+      <w:r>
+        <w:rPr>
+          <w:rFonts w:ascii="Times New Roman" w:eastAsia="Times New Roman" w:hAnsi="Times New Roman" w:cs="Times New Roman"/>
+          <w:sz w:val="24"/>
+          <w:szCs w:val="24"/>
+          <w:lang w:eastAsia="id-ID"/>
+        </w:rPr>
+        <w:t xml:space="preserve">Secara langsung kedua device bertukar data jika menggunakan </w:t>
+      </w:r>
+      <w:r>
+        <w:rPr>
+          <w:rFonts w:ascii="Times New Roman" w:eastAsia="Times New Roman" w:hAnsi="Times New Roman" w:cs="Times New Roman"/>
+          <w:sz w:val="24"/>
+          <w:szCs w:val="24"/>
+          <w:lang w:eastAsia="id-ID"/>
+        </w:rPr>
+        <w:t xml:space="preserve"> NFC tags </w:t>
+      </w:r>
+      <w:r>
+        <w:rPr>
+          <w:rFonts w:ascii="Times New Roman" w:eastAsia="Times New Roman" w:hAnsi="Times New Roman" w:cs="Times New Roman"/>
+          <w:sz w:val="24"/>
+          <w:szCs w:val="24"/>
+          <w:lang w:eastAsia="id-ID"/>
+        </w:rPr>
+        <w:t>dengan card default NFC</w:t>
+      </w:r>
+      <w:r>
+        <w:rPr>
+          <w:rFonts w:ascii="Times New Roman" w:eastAsia="Times New Roman" w:hAnsi="Times New Roman" w:cs="Times New Roman"/>
+          <w:sz w:val="24"/>
+          <w:szCs w:val="24"/>
+          <w:lang w:eastAsia="id-ID"/>
+        </w:rPr>
         <w:t xml:space="preserve"> </w:t>
       </w:r>
       <w:r>
@@ -6839,7 +7350,7 @@
           <w:szCs w:val="24"/>
           <w:lang w:eastAsia="id-ID"/>
         </w:rPr>
-        <w:t>Untuk terkoneksi NFC perlu menyatukan atau</w:t>
+        <w:t>cuk</w:t>
       </w:r>
       <w:r>
         <w:rPr>
@@ -6848,7 +7359,7 @@
           <w:szCs w:val="24"/>
           <w:lang w:eastAsia="id-ID"/>
         </w:rPr>
-        <w:t xml:space="preserve"> menempelkan dua perangkat NFC.</w:t>
+        <w:t xml:space="preserve">up tempelkan </w:t>
       </w:r>
       <w:r>
         <w:rPr>
@@ -6857,7 +7368,7 @@
           <w:szCs w:val="24"/>
           <w:lang w:eastAsia="id-ID"/>
         </w:rPr>
-        <w:t>Misalkan sa</w:t>
+        <w:t xml:space="preserve"> </w:t>
       </w:r>
       <w:r>
         <w:rPr>
@@ -6866,90 +7377,7 @@
           <w:szCs w:val="24"/>
           <w:lang w:eastAsia="id-ID"/>
         </w:rPr>
-        <w:t xml:space="preserve">ja dengan menempelkan dua perangkat </w:t>
-      </w:r>
-      <w:r>
-        <w:rPr>
-          <w:rFonts w:ascii="Times New Roman" w:eastAsia="Times New Roman" w:hAnsi="Times New Roman" w:cs="Times New Roman"/>
-          <w:sz w:val="24"/>
-          <w:szCs w:val="24"/>
-          <w:lang w:eastAsia="id-ID"/>
-        </w:rPr>
-        <w:t xml:space="preserve"> yang m</w:t>
-      </w:r>
-      <w:r>
-        <w:rPr>
-          <w:rFonts w:ascii="Times New Roman" w:eastAsia="Times New Roman" w:hAnsi="Times New Roman" w:cs="Times New Roman"/>
-          <w:sz w:val="24"/>
-          <w:szCs w:val="24"/>
-          <w:lang w:eastAsia="id-ID"/>
-        </w:rPr>
-        <w:t xml:space="preserve">empunyai fitur NFC, saat menempelkan </w:t>
-      </w:r>
-      <w:r>
-        <w:rPr>
-          <w:rFonts w:ascii="Times New Roman" w:eastAsia="Times New Roman" w:hAnsi="Times New Roman" w:cs="Times New Roman"/>
-          <w:sz w:val="24"/>
-          <w:szCs w:val="24"/>
-          <w:lang w:eastAsia="id-ID"/>
-        </w:rPr>
-        <w:t xml:space="preserve"> secara back to back. </w:t>
-      </w:r>
-      <w:r>
-        <w:rPr>
-          <w:rFonts w:ascii="Times New Roman" w:eastAsia="Times New Roman" w:hAnsi="Times New Roman" w:cs="Times New Roman"/>
-          <w:sz w:val="24"/>
-          <w:szCs w:val="24"/>
-          <w:lang w:eastAsia="id-ID"/>
-        </w:rPr>
-        <w:t xml:space="preserve">Secara langsung kedua device bertukar data jika </w:t>
-      </w:r>
-      <w:proofErr w:type="gramStart"/>
-      <w:r>
-        <w:rPr>
-          <w:rFonts w:ascii="Times New Roman" w:eastAsia="Times New Roman" w:hAnsi="Times New Roman" w:cs="Times New Roman"/>
-          <w:sz w:val="24"/>
-          <w:szCs w:val="24"/>
-          <w:lang w:eastAsia="id-ID"/>
-        </w:rPr>
-        <w:t xml:space="preserve">menggunakan </w:t>
-      </w:r>
-      <w:r>
-        <w:rPr>
-          <w:rFonts w:ascii="Times New Roman" w:eastAsia="Times New Roman" w:hAnsi="Times New Roman" w:cs="Times New Roman"/>
-          <w:sz w:val="24"/>
-          <w:szCs w:val="24"/>
-          <w:lang w:eastAsia="id-ID"/>
-        </w:rPr>
-        <w:t xml:space="preserve"> NFC</w:t>
-      </w:r>
-      <w:proofErr w:type="gramEnd"/>
-      <w:r>
-        <w:rPr>
-          <w:rFonts w:ascii="Times New Roman" w:eastAsia="Times New Roman" w:hAnsi="Times New Roman" w:cs="Times New Roman"/>
-          <w:sz w:val="24"/>
-          <w:szCs w:val="24"/>
-          <w:lang w:eastAsia="id-ID"/>
-        </w:rPr>
-        <w:t xml:space="preserve"> tags </w:t>
-      </w:r>
-      <w:r>
-        <w:rPr>
-          <w:rFonts w:ascii="Times New Roman" w:eastAsia="Times New Roman" w:hAnsi="Times New Roman" w:cs="Times New Roman"/>
-          <w:sz w:val="24"/>
-          <w:szCs w:val="24"/>
-          <w:lang w:eastAsia="id-ID"/>
-        </w:rPr>
-        <w:t xml:space="preserve">dengan smartphone </w:t>
-      </w:r>
-      <w:r>
-        <w:rPr>
-          <w:rFonts w:ascii="Times New Roman" w:eastAsia="Times New Roman" w:hAnsi="Times New Roman" w:cs="Times New Roman"/>
-          <w:sz w:val="24"/>
-          <w:szCs w:val="24"/>
-          <w:lang w:eastAsia="id-ID"/>
-        </w:rPr>
-        <w:t>cukup tempelkan belakang smartphone yang memiliki NFC untuk NFC tag.</w:t>
+        <w:t>Card pada reader.</w:t>
       </w:r>
     </w:p>
     <w:p>
@@ -6977,7 +7405,7 @@
           <w:lang w:val="id-ID" w:eastAsia="id-ID"/>
         </w:rPr>
       </w:pPr>
-      <w:bookmarkStart w:id="16" w:name="_Toc407169713"/>
+      <w:bookmarkStart w:id="15" w:name="_Toc407169713"/>
       <w:r>
         <w:rPr>
           <w:rFonts w:ascii="Times New Roman" w:eastAsia="Times New Roman" w:hAnsi="Times New Roman" w:cs="Times New Roman"/>
@@ -7001,7 +7429,7 @@
         <w:tab/>
         <w:t>Desktop</w:t>
       </w:r>
-      <w:bookmarkEnd w:id="16"/>
+      <w:bookmarkEnd w:id="15"/>
     </w:p>
     <w:p>
       <w:pPr>
@@ -7074,11 +7502,11 @@
         </w:r>
       </w:hyperlink>
       <w:r>
-        <w:t xml:space="preserve">, dengan atau tanpa alat </w:t>
+        <w:t xml:space="preserve">, dengan atau tanpa alat bantu, tetapi arti kata ini kemudian dipindahkan kepada mesin itu sendiri. Asal </w:t>
       </w:r>
       <w:r>
         <w:lastRenderedPageBreak/>
-        <w:t xml:space="preserve">bantu, tetapi arti kata ini kemudian dipindahkan kepada mesin itu sendiri. Asal mulanya, pengolahan informasi hampir eksklusif berhubungan dengan masalah aritmatika, tetapi komputer modern dipakai untuk banyak tugas yang tidak berhubungan dengan </w:t>
+        <w:t xml:space="preserve">mulanya, pengolahan informasi hampir eksklusif berhubungan dengan masalah aritmatika, tetapi komputer modern dipakai untuk banyak tugas yang tidak berhubungan dengan </w:t>
       </w:r>
       <w:hyperlink r:id="rId20" w:tooltip="Matematika" w:history="1">
         <w:r>
@@ -7159,7 +7587,7 @@
           <w:szCs w:val="24"/>
         </w:rPr>
       </w:pPr>
-      <w:bookmarkStart w:id="17" w:name="_Toc407169714"/>
+      <w:bookmarkStart w:id="16" w:name="_Toc407169714"/>
       <w:r>
         <w:rPr>
           <w:rFonts w:ascii="Times New Roman" w:hAnsi="Times New Roman" w:cs="Times New Roman"/>
@@ -7181,7 +7609,7 @@
         <w:tab/>
         <w:t>Bus Trans Sarbagita</w:t>
       </w:r>
-      <w:bookmarkEnd w:id="17"/>
+      <w:bookmarkEnd w:id="16"/>
     </w:p>
     <w:p>
       <w:pPr>
@@ -7219,16 +7647,7 @@
           <w:sz w:val="24"/>
           <w:szCs w:val="24"/>
         </w:rPr>
-        <w:t xml:space="preserve">Bus Trans </w:t>
-      </w:r>
-      <w:proofErr w:type="gramStart"/>
-      <w:r>
-        <w:rPr>
-          <w:rFonts w:ascii="Times New Roman" w:hAnsi="Times New Roman" w:cs="Times New Roman"/>
-          <w:sz w:val="24"/>
-          <w:szCs w:val="24"/>
-        </w:rPr>
-        <w:t xml:space="preserve">Sarbagita </w:t>
+        <w:t xml:space="preserve">Bus Trans Sarbagita </w:t>
       </w:r>
       <w:r>
         <w:rPr>
@@ -7245,34 +7664,7 @@
           <w:sz w:val="24"/>
           <w:szCs w:val="24"/>
         </w:rPr>
-        <w:t>baliprov.go.id</w:t>
-      </w:r>
-      <w:proofErr w:type="gramEnd"/>
-      <w:r>
-        <w:rPr>
-          <w:rFonts w:ascii="Times New Roman" w:hAnsi="Times New Roman" w:cs="Times New Roman"/>
-          <w:sz w:val="24"/>
-          <w:szCs w:val="24"/>
-        </w:rPr>
-        <w:t xml:space="preserve"> (2011)  adalah bus angkutan umum antarkabupaten dan kota yang menghubungkan sejumlah trayek di empat wilayah Kabupaten/Kota di Bali, yakni wilayah Kota Denpasar, Kabupaten Badung, Gianyar, dan Tabanan. Nama Sarbagita diambil dari akronim Denpasar (</w:t>
-      </w:r>
-      <w:proofErr w:type="gramStart"/>
-      <w:r>
-        <w:rPr>
-          <w:rFonts w:ascii="Times New Roman" w:hAnsi="Times New Roman" w:cs="Times New Roman"/>
-          <w:sz w:val="24"/>
-          <w:szCs w:val="24"/>
-        </w:rPr>
-        <w:t>Sar</w:t>
-      </w:r>
-      <w:proofErr w:type="gramEnd"/>
-      <w:r>
-        <w:rPr>
-          <w:rFonts w:ascii="Times New Roman" w:hAnsi="Times New Roman" w:cs="Times New Roman"/>
-          <w:sz w:val="24"/>
-          <w:szCs w:val="24"/>
-        </w:rPr>
-        <w:t xml:space="preserve">), Badung (Ba), Gianyar (Gi) dan Tabanan (Ta). Pengoperasian bus ini di tahun 2012 telah mampu mengurangi operasional kendaraan bermotor jenis sepeda motor dan mobil sebanyak 1.449 unit per hari. Bus Trans Sarbagita merupakan realisasi nyata dari Program unggulan Bali Mandara yakni Program Trans Sarbagita Pemprov Bali. </w:t>
+        <w:t xml:space="preserve">baliprov.go.id (2011)  adalah bus angkutan umum antarkabupaten dan kota yang menghubungkan sejumlah trayek di empat wilayah Kabupaten/Kota di Bali, yakni wilayah Kota Denpasar, Kabupaten Badung, Gianyar, dan Tabanan. Nama Sarbagita diambil dari akronim Denpasar (Sar), Badung (Ba), Gianyar (Gi) dan Tabanan (Ta). Pengoperasian bus ini di tahun 2012 telah mampu mengurangi operasional kendaraan bermotor jenis sepeda motor dan mobil sebanyak 1.449 unit per hari. Bus Trans Sarbagita merupakan realisasi nyata dari Program unggulan Bali Mandara yakni Program Trans Sarbagita Pemprov Bali. </w:t>
       </w:r>
     </w:p>
     <w:p>
@@ -7300,6 +7692,21 @@
     </w:p>
     <w:p>
       <w:pPr>
+        <w:autoSpaceDE w:val="0"/>
+        <w:autoSpaceDN w:val="0"/>
+        <w:adjustRightInd w:val="0"/>
+        <w:spacing w:after="0" w:line="360" w:lineRule="auto"/>
+        <w:ind w:firstLine="720"/>
+        <w:jc w:val="both"/>
+        <w:rPr>
+          <w:rFonts w:ascii="Times New Roman" w:hAnsi="Times New Roman" w:cs="Times New Roman"/>
+          <w:sz w:val="24"/>
+          <w:szCs w:val="24"/>
+        </w:rPr>
+      </w:pPr>
+    </w:p>
+    <w:p>
+      <w:pPr>
         <w:pStyle w:val="Heading2"/>
         <w:spacing w:line="360" w:lineRule="auto"/>
         <w:rPr>
@@ -7310,7 +7717,7 @@
           <w:szCs w:val="24"/>
         </w:rPr>
       </w:pPr>
-      <w:bookmarkStart w:id="18" w:name="_Toc407169715"/>
+      <w:bookmarkStart w:id="17" w:name="_Toc407169715"/>
       <w:r>
         <w:rPr>
           <w:rFonts w:ascii="Times New Roman" w:hAnsi="Times New Roman" w:cs="Times New Roman"/>
@@ -7332,7 +7739,7 @@
         <w:tab/>
         <w:t>Kriptografi</w:t>
       </w:r>
-      <w:bookmarkEnd w:id="18"/>
+      <w:bookmarkEnd w:id="17"/>
       <w:r>
         <w:rPr>
           <w:rFonts w:ascii="Times New Roman" w:hAnsi="Times New Roman" w:cs="Times New Roman"/>
@@ -7504,7 +7911,7 @@
           <w:color w:val="auto"/>
         </w:rPr>
       </w:pPr>
-      <w:bookmarkStart w:id="19" w:name="_Toc407169716"/>
+      <w:bookmarkStart w:id="18" w:name="_Toc407169716"/>
       <w:r>
         <w:rPr>
           <w:rFonts w:ascii="Times New Roman" w:hAnsi="Times New Roman" w:cs="Times New Roman"/>
@@ -7522,7 +7929,7 @@
         <w:tab/>
         <w:t>Fungsi Hash</w:t>
       </w:r>
-      <w:bookmarkEnd w:id="19"/>
+      <w:bookmarkEnd w:id="18"/>
       <w:r>
         <w:rPr>
           <w:rFonts w:ascii="Times New Roman" w:hAnsi="Times New Roman" w:cs="Times New Roman"/>
@@ -7722,7 +8129,7 @@
           <w:color w:val="auto"/>
         </w:rPr>
       </w:pPr>
-      <w:bookmarkStart w:id="20" w:name="_Toc407169717"/>
+      <w:bookmarkStart w:id="19" w:name="_Toc407169717"/>
       <w:r>
         <w:rPr>
           <w:rFonts w:ascii="Times New Roman" w:hAnsi="Times New Roman" w:cs="Times New Roman"/>
@@ -7739,7 +8146,7 @@
         </w:rPr>
         <w:t>SHA-1</w:t>
       </w:r>
-      <w:bookmarkEnd w:id="20"/>
+      <w:bookmarkEnd w:id="19"/>
       <w:r>
         <w:rPr>
           <w:rFonts w:ascii="Times New Roman" w:hAnsi="Times New Roman" w:cs="Times New Roman"/>
@@ -8113,7 +8520,7 @@
           <w:lang w:val="id-ID" w:eastAsia="id-ID"/>
         </w:rPr>
       </w:pPr>
-      <w:bookmarkStart w:id="21" w:name="_Toc407169718"/>
+      <w:bookmarkStart w:id="20" w:name="_Toc407169718"/>
       <w:r>
         <w:rPr>
           <w:rStyle w:val="Heading3Char"/>
@@ -8141,7 +8548,7 @@
         </w:rPr>
         <w:t>1</w:t>
       </w:r>
-      <w:bookmarkEnd w:id="21"/>
+      <w:bookmarkEnd w:id="20"/>
       <w:r>
         <w:rPr>
           <w:rFonts w:ascii="Times New Roman" w:eastAsia="Times New Roman" w:hAnsi="Times New Roman" w:cs="Times New Roman"/>
@@ -8237,7 +8644,7 @@
           <w:lang w:val="id-ID" w:eastAsia="id-ID"/>
         </w:rPr>
       </w:pPr>
-      <w:bookmarkStart w:id="22" w:name="_Toc407169719"/>
+      <w:bookmarkStart w:id="21" w:name="_Toc407169719"/>
       <w:r>
         <w:rPr>
           <w:rFonts w:ascii="Times New Roman" w:eastAsia="Times New Roman" w:hAnsi="Times New Roman" w:cs="Times New Roman"/>
@@ -8256,7 +8663,7 @@
         </w:rPr>
         <w:t xml:space="preserve">   Kelebihan Algoritma SHAA-1</w:t>
       </w:r>
-      <w:bookmarkEnd w:id="22"/>
+      <w:bookmarkEnd w:id="21"/>
       <w:r>
         <w:rPr>
           <w:rFonts w:ascii="Times New Roman" w:eastAsia="Times New Roman" w:hAnsi="Times New Roman" w:cs="Times New Roman"/>
@@ -8536,7 +8943,7 @@
           <w:lang w:val="id-ID"/>
         </w:rPr>
       </w:pPr>
-      <w:bookmarkStart w:id="23" w:name="_Toc407169720"/>
+      <w:bookmarkStart w:id="22" w:name="_Toc407169720"/>
       <w:r>
         <w:rPr>
           <w:rFonts w:ascii="Times New Roman" w:hAnsi="Times New Roman" w:cs="Times New Roman"/>
@@ -8548,7 +8955,7 @@
         </w:rPr>
         <w:t>Metodelogi Penelitian</w:t>
       </w:r>
-      <w:bookmarkEnd w:id="23"/>
+      <w:bookmarkEnd w:id="22"/>
     </w:p>
     <w:p>
       <w:pPr>
@@ -8563,7 +8970,7 @@
           <w:lang w:val="id-ID"/>
         </w:rPr>
       </w:pPr>
-      <w:bookmarkStart w:id="24" w:name="_Toc407169721"/>
+      <w:bookmarkStart w:id="23" w:name="_Toc407169721"/>
       <w:r>
         <w:rPr>
           <w:rFonts w:ascii="Times New Roman" w:hAnsi="Times New Roman" w:cs="Times New Roman"/>
@@ -8575,7 +8982,7 @@
         </w:rPr>
         <w:t>7.1. Metode Penelitian</w:t>
       </w:r>
-      <w:bookmarkEnd w:id="24"/>
+      <w:bookmarkEnd w:id="23"/>
     </w:p>
     <w:p>
       <w:pPr>
@@ -8687,7 +9094,7 @@
           <w:lang w:val="id-ID"/>
         </w:rPr>
       </w:pPr>
-      <w:bookmarkStart w:id="25" w:name="_Toc407169722"/>
+      <w:bookmarkStart w:id="24" w:name="_Toc407169722"/>
       <w:r>
         <w:rPr>
           <w:rFonts w:ascii="Times New Roman" w:hAnsi="Times New Roman" w:cs="Times New Roman"/>
@@ -8700,7 +9107,7 @@
         </w:rPr>
         <w:t>7.2. Analisis Kebutuhan</w:t>
       </w:r>
-      <w:bookmarkEnd w:id="25"/>
+      <w:bookmarkEnd w:id="24"/>
     </w:p>
     <w:p>
       <w:pPr>
@@ -8861,7 +9268,7 @@
           <w:lang w:val="id-ID"/>
         </w:rPr>
       </w:pPr>
-      <w:bookmarkStart w:id="26" w:name="_Toc407169723"/>
+      <w:bookmarkStart w:id="25" w:name="_Toc407169723"/>
       <w:r>
         <w:rPr>
           <w:rFonts w:ascii="Times New Roman" w:hAnsi="Times New Roman" w:cs="Times New Roman"/>
@@ -8873,7 +9280,7 @@
         </w:rPr>
         <w:t>7.3. Perancangan Sistem</w:t>
       </w:r>
-      <w:bookmarkEnd w:id="26"/>
+      <w:bookmarkEnd w:id="25"/>
     </w:p>
     <w:p>
       <w:pPr>
@@ -9087,7 +9494,7 @@
           <w:lang w:val="id-ID"/>
         </w:rPr>
       </w:pPr>
-      <w:bookmarkStart w:id="27" w:name="_Toc407169724"/>
+      <w:bookmarkStart w:id="26" w:name="_Toc407169724"/>
       <w:r>
         <w:rPr>
           <w:rFonts w:ascii="Times New Roman" w:hAnsi="Times New Roman" w:cs="Times New Roman"/>
@@ -9099,7 +9506,7 @@
         </w:rPr>
         <w:t>7.4. Pembangunan Sistem</w:t>
       </w:r>
-      <w:bookmarkEnd w:id="27"/>
+      <w:bookmarkEnd w:id="26"/>
     </w:p>
     <w:p>
       <w:pPr>
@@ -9526,7 +9933,7 @@
           <w:lang w:val="id-ID"/>
         </w:rPr>
       </w:pPr>
-      <w:bookmarkStart w:id="28" w:name="_Toc407169725"/>
+      <w:bookmarkStart w:id="27" w:name="_Toc407169725"/>
       <w:r>
         <w:rPr>
           <w:rFonts w:ascii="Times New Roman" w:hAnsi="Times New Roman" w:cs="Times New Roman"/>
@@ -9549,7 +9956,7 @@
         </w:rPr>
         <w:t>.5. Pengujian Sistem</w:t>
       </w:r>
-      <w:bookmarkEnd w:id="28"/>
+      <w:bookmarkEnd w:id="27"/>
     </w:p>
     <w:p>
       <w:pPr>
@@ -9602,6 +10009,14 @@
           <w:rFonts w:ascii="Times New Roman" w:hAnsi="Times New Roman" w:cs="Times New Roman"/>
           <w:sz w:val="24"/>
           <w:szCs w:val="24"/>
+        </w:rPr>
+        <w:t xml:space="preserve"> </w:t>
+      </w:r>
+      <w:r>
+        <w:rPr>
+          <w:rFonts w:ascii="Times New Roman" w:hAnsi="Times New Roman" w:cs="Times New Roman"/>
+          <w:sz w:val="24"/>
+          <w:szCs w:val="24"/>
           <w:lang w:val="id-ID"/>
         </w:rPr>
         <w:t>F</w:t>
@@ -9931,9 +10346,191 @@
         <w:spacing w:after="0" w:line="360" w:lineRule="auto"/>
         <w:rPr>
           <w:rFonts w:ascii="Times New Roman" w:hAnsi="Times New Roman" w:cs="Times New Roman"/>
-          <w:sz w:val="24"/>
-          <w:szCs w:val="24"/>
-          <w:lang w:val="id-ID"/>
+          <w:b/>
+          <w:sz w:val="24"/>
+          <w:szCs w:val="24"/>
+        </w:rPr>
+      </w:pPr>
+      <w:r>
+        <w:rPr>
+          <w:rFonts w:ascii="Times New Roman" w:hAnsi="Times New Roman" w:cs="Times New Roman"/>
+          <w:b/>
+          <w:sz w:val="24"/>
+          <w:szCs w:val="24"/>
+        </w:rPr>
+        <w:t>7.6.</w:t>
+      </w:r>
+      <w:r>
+        <w:rPr>
+          <w:rFonts w:ascii="Times New Roman" w:hAnsi="Times New Roman" w:cs="Times New Roman"/>
+          <w:b/>
+          <w:sz w:val="24"/>
+          <w:szCs w:val="24"/>
+        </w:rPr>
+        <w:tab/>
+        <w:t>Uji Coba</w:t>
+      </w:r>
+    </w:p>
+    <w:p>
+      <w:pPr>
+        <w:autoSpaceDE w:val="0"/>
+        <w:autoSpaceDN w:val="0"/>
+        <w:adjustRightInd w:val="0"/>
+        <w:spacing w:after="0" w:line="360" w:lineRule="auto"/>
+        <w:ind w:left="720"/>
+        <w:rPr>
+          <w:rFonts w:ascii="Times New Roman" w:hAnsi="Times New Roman" w:cs="Times New Roman"/>
+          <w:sz w:val="24"/>
+          <w:szCs w:val="24"/>
+        </w:rPr>
+      </w:pPr>
+      <w:r>
+        <w:rPr>
+          <w:rFonts w:ascii="Times New Roman" w:hAnsi="Times New Roman" w:cs="Times New Roman"/>
+          <w:sz w:val="24"/>
+          <w:szCs w:val="24"/>
+        </w:rPr>
+        <w:t xml:space="preserve">Dalam uji coba sistem menggunakan berbagai parameter untuk </w:t>
+      </w:r>
+      <w:r>
+        <w:rPr>
+          <w:rFonts w:ascii="Times New Roman" w:hAnsi="Times New Roman" w:cs="Times New Roman"/>
+          <w:sz w:val="24"/>
+          <w:szCs w:val="24"/>
+        </w:rPr>
+        <w:t xml:space="preserve">  </w:t>
+      </w:r>
+      <w:r>
+        <w:rPr>
+          <w:rFonts w:ascii="Times New Roman" w:hAnsi="Times New Roman" w:cs="Times New Roman"/>
+          <w:sz w:val="24"/>
+          <w:szCs w:val="24"/>
+        </w:rPr>
+        <w:t xml:space="preserve">mengetahui efektifitas dari sistem </w:t>
+      </w:r>
+    </w:p>
+    <w:p>
+      <w:pPr>
+        <w:pStyle w:val="ListParagraph"/>
+        <w:numPr>
+          <w:ilvl w:val="0"/>
+          <w:numId w:val="24"/>
+        </w:numPr>
+        <w:autoSpaceDE w:val="0"/>
+        <w:autoSpaceDN w:val="0"/>
+        <w:adjustRightInd w:val="0"/>
+        <w:spacing w:after="0" w:line="360" w:lineRule="auto"/>
+        <w:rPr>
+          <w:rFonts w:ascii="Times New Roman" w:hAnsi="Times New Roman" w:cs="Times New Roman"/>
+          <w:sz w:val="24"/>
+          <w:szCs w:val="24"/>
+        </w:rPr>
+      </w:pPr>
+      <w:r>
+        <w:rPr>
+          <w:rFonts w:ascii="Times New Roman" w:hAnsi="Times New Roman" w:cs="Times New Roman"/>
+          <w:sz w:val="24"/>
+          <w:szCs w:val="24"/>
+        </w:rPr>
+        <w:t>Waktu respon Reader terhadap card NFC</w:t>
+      </w:r>
+      <w:r>
+        <w:rPr>
+          <w:rFonts w:ascii="Times New Roman" w:hAnsi="Times New Roman" w:cs="Times New Roman"/>
+          <w:sz w:val="24"/>
+          <w:szCs w:val="24"/>
+        </w:rPr>
+        <w:t>.</w:t>
+      </w:r>
+    </w:p>
+    <w:p>
+      <w:pPr>
+        <w:pStyle w:val="ListParagraph"/>
+        <w:numPr>
+          <w:ilvl w:val="0"/>
+          <w:numId w:val="24"/>
+        </w:numPr>
+        <w:autoSpaceDE w:val="0"/>
+        <w:autoSpaceDN w:val="0"/>
+        <w:adjustRightInd w:val="0"/>
+        <w:spacing w:after="0" w:line="360" w:lineRule="auto"/>
+        <w:rPr>
+          <w:rFonts w:ascii="Times New Roman" w:hAnsi="Times New Roman" w:cs="Times New Roman"/>
+          <w:sz w:val="24"/>
+          <w:szCs w:val="24"/>
+        </w:rPr>
+      </w:pPr>
+      <w:r>
+        <w:rPr>
+          <w:rFonts w:ascii="Times New Roman" w:hAnsi="Times New Roman" w:cs="Times New Roman"/>
+          <w:sz w:val="24"/>
+          <w:szCs w:val="24"/>
+        </w:rPr>
+        <w:t xml:space="preserve">Berapa </w:t>
+      </w:r>
+      <w:r>
+        <w:rPr>
+          <w:rFonts w:ascii="Times New Roman" w:hAnsi="Times New Roman" w:cs="Times New Roman"/>
+          <w:sz w:val="24"/>
+          <w:szCs w:val="24"/>
+        </w:rPr>
+        <w:t>banyak Costumer yang dapat dilayani dalam satu waktu</w:t>
+      </w:r>
+      <w:r>
+        <w:rPr>
+          <w:rFonts w:ascii="Times New Roman" w:hAnsi="Times New Roman" w:cs="Times New Roman"/>
+          <w:sz w:val="24"/>
+          <w:szCs w:val="24"/>
+        </w:rPr>
+        <w:t>.</w:t>
+      </w:r>
+    </w:p>
+    <w:p>
+      <w:pPr>
+        <w:pStyle w:val="ListParagraph"/>
+        <w:numPr>
+          <w:ilvl w:val="0"/>
+          <w:numId w:val="24"/>
+        </w:numPr>
+        <w:autoSpaceDE w:val="0"/>
+        <w:autoSpaceDN w:val="0"/>
+        <w:adjustRightInd w:val="0"/>
+        <w:spacing w:after="0" w:line="360" w:lineRule="auto"/>
+        <w:rPr>
+          <w:rFonts w:ascii="Times New Roman" w:hAnsi="Times New Roman" w:cs="Times New Roman"/>
+          <w:sz w:val="24"/>
+          <w:szCs w:val="24"/>
+        </w:rPr>
+      </w:pPr>
+      <w:r>
+        <w:rPr>
+          <w:rFonts w:ascii="Times New Roman" w:hAnsi="Times New Roman" w:cs="Times New Roman"/>
+          <w:sz w:val="24"/>
+          <w:szCs w:val="24"/>
+        </w:rPr>
+        <w:t>Berapa Lama waktu yang diperlukan saat top up</w:t>
+      </w:r>
+      <w:r>
+        <w:rPr>
+          <w:rFonts w:ascii="Times New Roman" w:hAnsi="Times New Roman" w:cs="Times New Roman"/>
+          <w:sz w:val="24"/>
+          <w:szCs w:val="24"/>
+        </w:rPr>
+        <w:t>.</w:t>
+      </w:r>
+    </w:p>
+    <w:p>
+      <w:pPr>
+        <w:pStyle w:val="ListParagraph"/>
+        <w:autoSpaceDE w:val="0"/>
+        <w:autoSpaceDN w:val="0"/>
+        <w:adjustRightInd w:val="0"/>
+        <w:spacing w:after="0" w:line="360" w:lineRule="auto"/>
+        <w:ind w:left="1440"/>
+        <w:rPr>
+          <w:rFonts w:ascii="Times New Roman" w:hAnsi="Times New Roman" w:cs="Times New Roman"/>
+          <w:sz w:val="24"/>
+          <w:szCs w:val="24"/>
         </w:rPr>
       </w:pPr>
     </w:p>
@@ -9950,7 +10547,7 @@
           <w:lang w:val="id-ID"/>
         </w:rPr>
       </w:pPr>
-      <w:bookmarkStart w:id="29" w:name="_Toc407169726"/>
+      <w:bookmarkStart w:id="28" w:name="_Toc407169726"/>
       <w:r>
         <w:rPr>
           <w:rFonts w:ascii="Times New Roman" w:hAnsi="Times New Roman" w:cs="Times New Roman"/>
@@ -9960,7 +10557,7 @@
           <w:szCs w:val="24"/>
           <w:lang w:val="id-ID"/>
         </w:rPr>
-        <w:t>7.6.</w:t>
+        <w:t>7</w:t>
       </w:r>
       <w:r>
         <w:rPr>
@@ -9971,6 +10568,28 @@
           <w:szCs w:val="24"/>
           <w:lang w:val="id-ID"/>
         </w:rPr>
+        <w:t>.7</w:t>
+      </w:r>
+      <w:r>
+        <w:rPr>
+          <w:rFonts w:ascii="Times New Roman" w:hAnsi="Times New Roman" w:cs="Times New Roman"/>
+          <w:b/>
+          <w:color w:val="auto"/>
+          <w:sz w:val="24"/>
+          <w:szCs w:val="24"/>
+          <w:lang w:val="id-ID"/>
+        </w:rPr>
+        <w:t>.</w:t>
+      </w:r>
+      <w:r>
+        <w:rPr>
+          <w:rFonts w:ascii="Times New Roman" w:hAnsi="Times New Roman" w:cs="Times New Roman"/>
+          <w:b/>
+          <w:color w:val="auto"/>
+          <w:sz w:val="24"/>
+          <w:szCs w:val="24"/>
+          <w:lang w:val="id-ID"/>
+        </w:rPr>
         <w:tab/>
       </w:r>
       <w:r>
@@ -9984,7 +10603,7 @@
         </w:rPr>
         <w:t xml:space="preserve"> Evaluasi dan Analisis Hasil</w:t>
       </w:r>
-      <w:bookmarkEnd w:id="29"/>
+      <w:bookmarkEnd w:id="28"/>
     </w:p>
     <w:p>
       <w:pPr>
@@ -10009,25 +10628,7 @@
           <w:sz w:val="24"/>
           <w:szCs w:val="24"/>
         </w:rPr>
-        <w:t xml:space="preserve">Melakukan pengujian berdasarkan </w:t>
-      </w:r>
-      <w:proofErr w:type="gramStart"/>
-      <w:r>
-        <w:rPr>
-          <w:rFonts w:ascii="Times New Roman" w:hAnsi="Times New Roman" w:cs="Times New Roman"/>
-          <w:sz w:val="24"/>
-          <w:szCs w:val="24"/>
-        </w:rPr>
-        <w:t>apa</w:t>
-      </w:r>
-      <w:proofErr w:type="gramEnd"/>
-      <w:r>
-        <w:rPr>
-          <w:rFonts w:ascii="Times New Roman" w:hAnsi="Times New Roman" w:cs="Times New Roman"/>
-          <w:sz w:val="24"/>
-          <w:szCs w:val="24"/>
-        </w:rPr>
-        <w:t xml:space="preserve"> yang dilihat, hanya fokus terhadap fungsionalitas dan output. Pengujian lebih ditujukan pada desain software sesuai standar dan reaksi apabila terdapat celah-celah bug/vulnerabilitas pada program aplikasi tersebut setelah dilakuka</w:t>
+        <w:t>Melakukan pengujian berdasarkan apa yang dilihat, hanya fokus terhadap fungsionalitas dan output. Pengujian lebih ditujukan pada desain software sesuai standar dan reaksi apabila terdapat celah-celah bug/vulnerabilitas pada program aplikasi tersebut setelah dilakuka</w:t>
       </w:r>
       <w:r>
         <w:rPr>
@@ -10153,7 +10754,7 @@
           <w:szCs w:val="22"/>
         </w:rPr>
       </w:pPr>
-      <w:bookmarkStart w:id="30" w:name="_Toc407169244"/>
+      <w:bookmarkStart w:id="29" w:name="_Toc407169244"/>
       <w:r>
         <w:rPr>
           <w:rFonts w:ascii="Times New Roman" w:hAnsi="Times New Roman" w:cs="Times New Roman"/>
@@ -10161,6 +10762,7 @@
           <w:sz w:val="22"/>
           <w:szCs w:val="22"/>
         </w:rPr>
+        <w:lastRenderedPageBreak/>
         <w:t xml:space="preserve">Table </w:t>
       </w:r>
       <w:r>
@@ -10218,7 +10820,7 @@
         </w:rPr>
         <w:t xml:space="preserve"> Rincian Komponen sistem</w:t>
       </w:r>
-      <w:bookmarkEnd w:id="30"/>
+      <w:bookmarkEnd w:id="29"/>
     </w:p>
     <w:tbl>
       <w:tblPr>
@@ -11162,7 +11764,7 @@
           <w:lang w:val="id-ID"/>
         </w:rPr>
       </w:pPr>
-      <w:bookmarkStart w:id="31" w:name="_Toc407169727"/>
+      <w:bookmarkStart w:id="30" w:name="_Toc407169727"/>
       <w:r>
         <w:rPr>
           <w:rFonts w:ascii="Times New Roman" w:hAnsi="Times New Roman" w:cs="Times New Roman"/>
@@ -11174,7 +11776,7 @@
         </w:rPr>
         <w:t>DAFTAR PUSTAKA</w:t>
       </w:r>
-      <w:bookmarkEnd w:id="31"/>
+      <w:bookmarkEnd w:id="30"/>
     </w:p>
     <w:p>
       <w:pPr>
@@ -11215,6 +11817,7 @@
           <w:szCs w:val="24"/>
           <w:lang w:val="id-ID"/>
         </w:rPr>
+        <w:lastRenderedPageBreak/>
         <w:t>Dudwadkar, A., Gore, A., Nachnani, T., Sabhnani, H. (2013). Near Field</w:t>
       </w:r>
       <w:r>
@@ -11605,7 +12208,7 @@
           <w:rPr>
             <w:noProof/>
           </w:rPr>
-          <w:t>2</w:t>
+          <w:t>i</w:t>
         </w:r>
         <w:r>
           <w:rPr>
@@ -12325,6 +12928,92 @@
     </w:lvl>
   </w:abstractNum>
   <w:abstractNum w:abstractNumId="7">
+    <w:nsid w:val="27A767A2"/>
+    <w:multiLevelType w:val="hybridMultilevel"/>
+    <w:tmpl w:val="2070B9C0"/>
+    <w:lvl w:ilvl="0" w:tplc="0421000F">
+      <w:start w:val="1"/>
+      <w:numFmt w:val="decimal"/>
+      <w:lvlText w:val="%1."/>
+      <w:lvlJc w:val="left"/>
+      <w:pPr>
+        <w:ind w:left="2223" w:hanging="360"/>
+      </w:pPr>
+    </w:lvl>
+    <w:lvl w:ilvl="1" w:tplc="04090019" w:tentative="1">
+      <w:start w:val="1"/>
+      <w:numFmt w:val="lowerLetter"/>
+      <w:lvlText w:val="%2."/>
+      <w:lvlJc w:val="left"/>
+      <w:pPr>
+        <w:ind w:left="2880" w:hanging="360"/>
+      </w:pPr>
+    </w:lvl>
+    <w:lvl w:ilvl="2" w:tplc="0409001B" w:tentative="1">
+      <w:start w:val="1"/>
+      <w:numFmt w:val="lowerRoman"/>
+      <w:lvlText w:val="%3."/>
+      <w:lvlJc w:val="right"/>
+      <w:pPr>
+        <w:ind w:left="3600" w:hanging="180"/>
+      </w:pPr>
+    </w:lvl>
+    <w:lvl w:ilvl="3" w:tplc="0409000F" w:tentative="1">
+      <w:start w:val="1"/>
+      <w:numFmt w:val="decimal"/>
+      <w:lvlText w:val="%4."/>
+      <w:lvlJc w:val="left"/>
+      <w:pPr>
+        <w:ind w:left="4320" w:hanging="360"/>
+      </w:pPr>
+    </w:lvl>
+    <w:lvl w:ilvl="4" w:tplc="04090019" w:tentative="1">
+      <w:start w:val="1"/>
+      <w:numFmt w:val="lowerLetter"/>
+      <w:lvlText w:val="%5."/>
+      <w:lvlJc w:val="left"/>
+      <w:pPr>
+        <w:ind w:left="5040" w:hanging="360"/>
+      </w:pPr>
+    </w:lvl>
+    <w:lvl w:ilvl="5" w:tplc="0409001B" w:tentative="1">
+      <w:start w:val="1"/>
+      <w:numFmt w:val="lowerRoman"/>
+      <w:lvlText w:val="%6."/>
+      <w:lvlJc w:val="right"/>
+      <w:pPr>
+        <w:ind w:left="5760" w:hanging="180"/>
+      </w:pPr>
+    </w:lvl>
+    <w:lvl w:ilvl="6" w:tplc="0409000F" w:tentative="1">
+      <w:start w:val="1"/>
+      <w:numFmt w:val="decimal"/>
+      <w:lvlText w:val="%7."/>
+      <w:lvlJc w:val="left"/>
+      <w:pPr>
+        <w:ind w:left="6480" w:hanging="360"/>
+      </w:pPr>
+    </w:lvl>
+    <w:lvl w:ilvl="7" w:tplc="04090019" w:tentative="1">
+      <w:start w:val="1"/>
+      <w:numFmt w:val="lowerLetter"/>
+      <w:lvlText w:val="%8."/>
+      <w:lvlJc w:val="left"/>
+      <w:pPr>
+        <w:ind w:left="7200" w:hanging="360"/>
+      </w:pPr>
+    </w:lvl>
+    <w:lvl w:ilvl="8" w:tplc="0409001B" w:tentative="1">
+      <w:start w:val="1"/>
+      <w:numFmt w:val="lowerRoman"/>
+      <w:lvlText w:val="%9."/>
+      <w:lvlJc w:val="right"/>
+      <w:pPr>
+        <w:ind w:left="7920" w:hanging="180"/>
+      </w:pPr>
+    </w:lvl>
+  </w:abstractNum>
+  <w:abstractNum w:abstractNumId="8">
     <w:nsid w:val="2A1D5B05"/>
     <w:multiLevelType w:val="hybridMultilevel"/>
     <w:tmpl w:val="CCA4308C"/>
@@ -12413,7 +13102,7 @@
       </w:pPr>
     </w:lvl>
   </w:abstractNum>
-  <w:abstractNum w:abstractNumId="8">
+  <w:abstractNum w:abstractNumId="9">
     <w:nsid w:val="2B4F27F8"/>
     <w:multiLevelType w:val="hybridMultilevel"/>
     <w:tmpl w:val="804E9A18"/>
@@ -12502,7 +13191,7 @@
       </w:pPr>
     </w:lvl>
   </w:abstractNum>
-  <w:abstractNum w:abstractNumId="9">
+  <w:abstractNum w:abstractNumId="10">
     <w:nsid w:val="35CA48E9"/>
     <w:multiLevelType w:val="hybridMultilevel"/>
     <w:tmpl w:val="22F8C568"/>
@@ -12591,7 +13280,7 @@
       </w:pPr>
     </w:lvl>
   </w:abstractNum>
-  <w:abstractNum w:abstractNumId="10">
+  <w:abstractNum w:abstractNumId="11">
     <w:nsid w:val="36F17242"/>
     <w:multiLevelType w:val="hybridMultilevel"/>
     <w:tmpl w:val="804E9A18"/>
@@ -12680,7 +13369,7 @@
       </w:pPr>
     </w:lvl>
   </w:abstractNum>
-  <w:abstractNum w:abstractNumId="11">
+  <w:abstractNum w:abstractNumId="12">
     <w:nsid w:val="38886755"/>
     <w:multiLevelType w:val="hybridMultilevel"/>
     <w:tmpl w:val="6AAE2726"/>
@@ -12769,7 +13458,7 @@
       </w:pPr>
     </w:lvl>
   </w:abstractNum>
-  <w:abstractNum w:abstractNumId="12">
+  <w:abstractNum w:abstractNumId="13">
     <w:nsid w:val="3AF50B06"/>
     <w:multiLevelType w:val="multilevel"/>
     <w:tmpl w:val="B68A6828"/>
@@ -12890,7 +13579,7 @@
       </w:rPr>
     </w:lvl>
   </w:abstractNum>
-  <w:abstractNum w:abstractNumId="13">
+  <w:abstractNum w:abstractNumId="14">
     <w:nsid w:val="3DB75DE6"/>
     <w:multiLevelType w:val="hybridMultilevel"/>
     <w:tmpl w:val="64CE9BEC"/>
@@ -12980,7 +13669,7 @@
       </w:pPr>
     </w:lvl>
   </w:abstractNum>
-  <w:abstractNum w:abstractNumId="14">
+  <w:abstractNum w:abstractNumId="15">
     <w:nsid w:val="405714E9"/>
     <w:multiLevelType w:val="hybridMultilevel"/>
     <w:tmpl w:val="B85C2606"/>
@@ -13066,7 +13755,93 @@
       </w:pPr>
     </w:lvl>
   </w:abstractNum>
-  <w:abstractNum w:abstractNumId="15">
+  <w:abstractNum w:abstractNumId="16">
+    <w:nsid w:val="415239A9"/>
+    <w:multiLevelType w:val="hybridMultilevel"/>
+    <w:tmpl w:val="163C6198"/>
+    <w:lvl w:ilvl="0" w:tplc="0421000F">
+      <w:start w:val="1"/>
+      <w:numFmt w:val="decimal"/>
+      <w:lvlText w:val="%1."/>
+      <w:lvlJc w:val="left"/>
+      <w:pPr>
+        <w:ind w:left="1440" w:hanging="360"/>
+      </w:pPr>
+    </w:lvl>
+    <w:lvl w:ilvl="1" w:tplc="04090019" w:tentative="1">
+      <w:start w:val="1"/>
+      <w:numFmt w:val="lowerLetter"/>
+      <w:lvlText w:val="%2."/>
+      <w:lvlJc w:val="left"/>
+      <w:pPr>
+        <w:ind w:left="2160" w:hanging="360"/>
+      </w:pPr>
+    </w:lvl>
+    <w:lvl w:ilvl="2" w:tplc="0409001B" w:tentative="1">
+      <w:start w:val="1"/>
+      <w:numFmt w:val="lowerRoman"/>
+      <w:lvlText w:val="%3."/>
+      <w:lvlJc w:val="right"/>
+      <w:pPr>
+        <w:ind w:left="2880" w:hanging="180"/>
+      </w:pPr>
+    </w:lvl>
+    <w:lvl w:ilvl="3" w:tplc="0409000F" w:tentative="1">
+      <w:start w:val="1"/>
+      <w:numFmt w:val="decimal"/>
+      <w:lvlText w:val="%4."/>
+      <w:lvlJc w:val="left"/>
+      <w:pPr>
+        <w:ind w:left="3600" w:hanging="360"/>
+      </w:pPr>
+    </w:lvl>
+    <w:lvl w:ilvl="4" w:tplc="04090019" w:tentative="1">
+      <w:start w:val="1"/>
+      <w:numFmt w:val="lowerLetter"/>
+      <w:lvlText w:val="%5."/>
+      <w:lvlJc w:val="left"/>
+      <w:pPr>
+        <w:ind w:left="4320" w:hanging="360"/>
+      </w:pPr>
+    </w:lvl>
+    <w:lvl w:ilvl="5" w:tplc="0409001B" w:tentative="1">
+      <w:start w:val="1"/>
+      <w:numFmt w:val="lowerRoman"/>
+      <w:lvlText w:val="%6."/>
+      <w:lvlJc w:val="right"/>
+      <w:pPr>
+        <w:ind w:left="5040" w:hanging="180"/>
+      </w:pPr>
+    </w:lvl>
+    <w:lvl w:ilvl="6" w:tplc="0409000F" w:tentative="1">
+      <w:start w:val="1"/>
+      <w:numFmt w:val="decimal"/>
+      <w:lvlText w:val="%7."/>
+      <w:lvlJc w:val="left"/>
+      <w:pPr>
+        <w:ind w:left="5760" w:hanging="360"/>
+      </w:pPr>
+    </w:lvl>
+    <w:lvl w:ilvl="7" w:tplc="04090019" w:tentative="1">
+      <w:start w:val="1"/>
+      <w:numFmt w:val="lowerLetter"/>
+      <w:lvlText w:val="%8."/>
+      <w:lvlJc w:val="left"/>
+      <w:pPr>
+        <w:ind w:left="6480" w:hanging="360"/>
+      </w:pPr>
+    </w:lvl>
+    <w:lvl w:ilvl="8" w:tplc="0409001B" w:tentative="1">
+      <w:start w:val="1"/>
+      <w:numFmt w:val="lowerRoman"/>
+      <w:lvlText w:val="%9."/>
+      <w:lvlJc w:val="right"/>
+      <w:pPr>
+        <w:ind w:left="7200" w:hanging="180"/>
+      </w:pPr>
+    </w:lvl>
+  </w:abstractNum>
+  <w:abstractNum w:abstractNumId="17">
     <w:nsid w:val="415755DE"/>
     <w:multiLevelType w:val="hybridMultilevel"/>
     <w:tmpl w:val="CEECBBDA"/>
@@ -13152,7 +13927,7 @@
       </w:pPr>
     </w:lvl>
   </w:abstractNum>
-  <w:abstractNum w:abstractNumId="16">
+  <w:abstractNum w:abstractNumId="18">
     <w:nsid w:val="4A0C7445"/>
     <w:multiLevelType w:val="hybridMultilevel"/>
     <w:tmpl w:val="C2D044E6"/>
@@ -13238,7 +14013,7 @@
       </w:pPr>
     </w:lvl>
   </w:abstractNum>
-  <w:abstractNum w:abstractNumId="17">
+  <w:abstractNum w:abstractNumId="19">
     <w:nsid w:val="58F85D4D"/>
     <w:multiLevelType w:val="multilevel"/>
     <w:tmpl w:val="CCA4308C"/>
@@ -13327,7 +14102,7 @@
       </w:pPr>
     </w:lvl>
   </w:abstractNum>
-  <w:abstractNum w:abstractNumId="18">
+  <w:abstractNum w:abstractNumId="20">
     <w:nsid w:val="69E07BC9"/>
     <w:multiLevelType w:val="hybridMultilevel"/>
     <w:tmpl w:val="804E9A18"/>
@@ -13416,7 +14191,7 @@
       </w:pPr>
     </w:lvl>
   </w:abstractNum>
-  <w:abstractNum w:abstractNumId="19">
+  <w:abstractNum w:abstractNumId="21">
     <w:nsid w:val="770427C3"/>
     <w:multiLevelType w:val="hybridMultilevel"/>
     <w:tmpl w:val="804E9A18"/>
@@ -13505,7 +14280,7 @@
       </w:pPr>
     </w:lvl>
   </w:abstractNum>
-  <w:abstractNum w:abstractNumId="20">
+  <w:abstractNum w:abstractNumId="22">
     <w:nsid w:val="7C117550"/>
     <w:multiLevelType w:val="hybridMultilevel"/>
     <w:tmpl w:val="18001118"/>
@@ -13594,7 +14369,7 @@
       </w:pPr>
     </w:lvl>
   </w:abstractNum>
-  <w:abstractNum w:abstractNumId="21">
+  <w:abstractNum w:abstractNumId="23">
     <w:nsid w:val="7D340828"/>
     <w:multiLevelType w:val="hybridMultilevel"/>
     <w:tmpl w:val="DF16E776"/>
@@ -13681,43 +14456,43 @@
     </w:lvl>
   </w:abstractNum>
   <w:num w:numId="1">
-    <w:abstractNumId w:val="9"/>
+    <w:abstractNumId w:val="10"/>
   </w:num>
   <w:num w:numId="2">
-    <w:abstractNumId w:val="18"/>
+    <w:abstractNumId w:val="20"/>
   </w:num>
   <w:num w:numId="3">
-    <w:abstractNumId w:val="19"/>
+    <w:abstractNumId w:val="21"/>
   </w:num>
   <w:num w:numId="4">
-    <w:abstractNumId w:val="10"/>
+    <w:abstractNumId w:val="11"/>
   </w:num>
   <w:num w:numId="5">
-    <w:abstractNumId w:val="8"/>
+    <w:abstractNumId w:val="9"/>
   </w:num>
   <w:num w:numId="6">
     <w:abstractNumId w:val="1"/>
   </w:num>
   <w:num w:numId="7">
-    <w:abstractNumId w:val="14"/>
+    <w:abstractNumId w:val="15"/>
   </w:num>
   <w:num w:numId="8">
-    <w:abstractNumId w:val="15"/>
+    <w:abstractNumId w:val="17"/>
   </w:num>
   <w:num w:numId="9">
     <w:abstractNumId w:val="2"/>
   </w:num>
   <w:num w:numId="10">
-    <w:abstractNumId w:val="21"/>
+    <w:abstractNumId w:val="23"/>
   </w:num>
   <w:num w:numId="11">
-    <w:abstractNumId w:val="11"/>
+    <w:abstractNumId w:val="12"/>
   </w:num>
   <w:num w:numId="12">
     <w:abstractNumId w:val="6"/>
   </w:num>
   <w:num w:numId="13">
-    <w:abstractNumId w:val="12"/>
+    <w:abstractNumId w:val="13"/>
   </w:num>
   <w:num w:numId="14">
     <w:abstractNumId w:val="4"/>
@@ -13726,10 +14501,10 @@
     <w:abstractNumId w:val="0"/>
   </w:num>
   <w:num w:numId="16">
-    <w:abstractNumId w:val="20"/>
+    <w:abstractNumId w:val="22"/>
   </w:num>
   <w:num w:numId="17">
-    <w:abstractNumId w:val="7"/>
+    <w:abstractNumId w:val="8"/>
   </w:num>
   <w:num w:numId="18">
     <w:abstractNumId w:val="5"/>
@@ -13738,13 +14513,19 @@
     <w:abstractNumId w:val="3"/>
   </w:num>
   <w:num w:numId="20">
-    <w:abstractNumId w:val="17"/>
+    <w:abstractNumId w:val="19"/>
   </w:num>
   <w:num w:numId="21">
-    <w:abstractNumId w:val="16"/>
+    <w:abstractNumId w:val="18"/>
   </w:num>
   <w:num w:numId="22">
-    <w:abstractNumId w:val="13"/>
+    <w:abstractNumId w:val="14"/>
+  </w:num>
+  <w:num w:numId="23">
+    <w:abstractNumId w:val="7"/>
+  </w:num>
+  <w:num w:numId="24">
+    <w:abstractNumId w:val="16"/>
   </w:num>
 </w:numbering>
 </file>
@@ -14764,7 +15545,7 @@
 </file>
 
 <file path=customXml/itemProps1.xml><?xml version="1.0" encoding="utf-8"?>
-<ds:datastoreItem xmlns:ds="http://schemas.openxmlformats.org/officeDocument/2006/customXml" ds:itemID="{BA974738-DE62-432E-BAF7-A481133CD7EB}">
+<ds:datastoreItem xmlns:ds="http://schemas.openxmlformats.org/officeDocument/2006/customXml" ds:itemID="{A611E131-5E9B-4A9A-8643-B5EFB260E060}">
   <ds:schemaRefs>
     <ds:schemaRef ds:uri="http://schemas.openxmlformats.org/officeDocument/2006/bibliography"/>
   </ds:schemaRefs>

</xml_diff>